<commit_message>
Modify the token table header
</commit_message>
<xml_diff>
--- a/lab1/lab1_report.docx
+++ b/lab1/lab1_report.docx
@@ -6,7 +6,7 @@
       <w:pPr>
         <w:jc w:val="center"/>
         <w:rPr>
-          <w:rFonts w:ascii="黑体" w:eastAsia="黑体" w:hint="eastAsia"/>
+          <w:rFonts w:ascii="黑体" w:eastAsia="黑体"/>
           <w:b/>
           <w:sz w:val="36"/>
           <w:szCs w:val="36"/>
@@ -27,7 +27,6 @@
         <w:spacing w:afterLines="50" w:after="156"/>
         <w:jc w:val="center"/>
         <w:rPr>
-          <w:rFonts w:hint="eastAsia"/>
           <w:b/>
           <w:sz w:val="36"/>
           <w:szCs w:val="36"/>
@@ -75,24 +74,24 @@
         <w:tblLook w:val="01E0" w:firstRow="1" w:lastRow="1" w:firstColumn="1" w:lastColumn="1" w:noHBand="0" w:noVBand="0"/>
       </w:tblPr>
       <w:tblGrid>
-        <w:gridCol w:w="795"/>
-        <w:gridCol w:w="528"/>
-        <w:gridCol w:w="1115"/>
-        <w:gridCol w:w="798"/>
-        <w:gridCol w:w="879"/>
-        <w:gridCol w:w="1143"/>
-        <w:gridCol w:w="227"/>
-        <w:gridCol w:w="540"/>
-        <w:gridCol w:w="15"/>
-        <w:gridCol w:w="248"/>
-        <w:gridCol w:w="799"/>
-        <w:gridCol w:w="15"/>
-        <w:gridCol w:w="1174"/>
+        <w:gridCol w:w="809"/>
+        <w:gridCol w:w="542"/>
+        <w:gridCol w:w="939"/>
+        <w:gridCol w:w="700"/>
+        <w:gridCol w:w="1055"/>
+        <w:gridCol w:w="1121"/>
+        <w:gridCol w:w="245"/>
+        <w:gridCol w:w="555"/>
+        <w:gridCol w:w="216"/>
+        <w:gridCol w:w="216"/>
+        <w:gridCol w:w="680"/>
+        <w:gridCol w:w="216"/>
+        <w:gridCol w:w="982"/>
       </w:tblGrid>
       <w:tr>
         <w:tc>
           <w:tcPr>
-            <w:tcW w:w="821" w:type="dxa"/>
+            <w:tcW w:w="801" w:type="dxa"/>
             <w:tcBorders>
               <w:top w:val="single" w:sz="12" w:space="0" w:color="auto"/>
               <w:left w:val="single" w:sz="12" w:space="0" w:color="auto"/>
@@ -101,9 +100,6 @@
           <w:p>
             <w:pPr>
               <w:jc w:val="center"/>
-              <w:rPr>
-                <w:rFonts w:hint="eastAsia"/>
-              </w:rPr>
             </w:pPr>
             <w:r>
               <w:rPr>
@@ -115,18 +111,13 @@
         </w:tc>
         <w:tc>
           <w:tcPr>
-            <w:tcW w:w="1697" w:type="dxa"/>
+            <w:tcW w:w="1468" w:type="dxa"/>
             <w:gridSpan w:val="2"/>
             <w:tcBorders>
               <w:top w:val="single" w:sz="12" w:space="0" w:color="auto"/>
             </w:tcBorders>
           </w:tcPr>
           <w:p>
-            <w:pPr>
-              <w:rPr>
-                <w:rFonts w:hint="eastAsia"/>
-              </w:rPr>
-            </w:pPr>
             <w:r>
               <w:rPr>
                 <w:rFonts w:hint="eastAsia"/>
@@ -137,7 +128,7 @@
         </w:tc>
         <w:tc>
           <w:tcPr>
-            <w:tcW w:w="824" w:type="dxa"/>
+            <w:tcW w:w="693" w:type="dxa"/>
             <w:tcBorders>
               <w:top w:val="single" w:sz="12" w:space="0" w:color="auto"/>
             </w:tcBorders>
@@ -145,9 +136,6 @@
           <w:p>
             <w:pPr>
               <w:jc w:val="center"/>
-              <w:rPr>
-                <w:rFonts w:hint="eastAsia"/>
-              </w:rPr>
             </w:pPr>
             <w:r>
               <w:rPr>
@@ -159,18 +147,13 @@
         </w:tc>
         <w:tc>
           <w:tcPr>
-            <w:tcW w:w="2322" w:type="dxa"/>
+            <w:tcW w:w="2488" w:type="dxa"/>
             <w:gridSpan w:val="3"/>
             <w:tcBorders>
               <w:top w:val="single" w:sz="12" w:space="0" w:color="auto"/>
             </w:tcBorders>
           </w:tcPr>
           <w:p>
-            <w:pPr>
-              <w:rPr>
-                <w:rFonts w:hint="eastAsia"/>
-              </w:rPr>
-            </w:pPr>
             <w:r>
               <w:rPr>
                 <w:rFonts w:hint="eastAsia"/>
@@ -181,7 +164,7 @@
         </w:tc>
         <w:tc>
           <w:tcPr>
-            <w:tcW w:w="810" w:type="dxa"/>
+            <w:tcW w:w="829" w:type="dxa"/>
             <w:gridSpan w:val="3"/>
             <w:tcBorders>
               <w:top w:val="single" w:sz="12" w:space="0" w:color="auto"/>
@@ -190,9 +173,6 @@
           <w:p>
             <w:pPr>
               <w:jc w:val="center"/>
-              <w:rPr>
-                <w:rFonts w:hint="eastAsia"/>
-              </w:rPr>
             </w:pPr>
             <w:r>
               <w:rPr>
@@ -204,7 +184,7 @@
         </w:tc>
         <w:tc>
           <w:tcPr>
-            <w:tcW w:w="2048" w:type="dxa"/>
+            <w:tcW w:w="1997" w:type="dxa"/>
             <w:gridSpan w:val="3"/>
             <w:tcBorders>
               <w:top w:val="single" w:sz="12" w:space="0" w:color="auto"/>
@@ -212,11 +192,6 @@
             </w:tcBorders>
           </w:tcPr>
           <w:p>
-            <w:pPr>
-              <w:rPr>
-                <w:rFonts w:hint="eastAsia"/>
-              </w:rPr>
-            </w:pPr>
             <w:r>
               <w:rPr>
                 <w:rFonts w:hint="eastAsia"/>
@@ -232,7 +207,7 @@
       <w:tr>
         <w:tc>
           <w:tcPr>
-            <w:tcW w:w="1363" w:type="dxa"/>
+            <w:tcW w:w="1336" w:type="dxa"/>
             <w:gridSpan w:val="2"/>
             <w:tcBorders>
               <w:left w:val="single" w:sz="12" w:space="0" w:color="auto"/>
@@ -241,9 +216,6 @@
           <w:p>
             <w:pPr>
               <w:jc w:val="center"/>
-              <w:rPr>
-                <w:rFonts w:hint="eastAsia"/>
-              </w:rPr>
             </w:pPr>
             <w:r>
               <w:rPr>
@@ -255,27 +227,18 @@
         </w:tc>
         <w:tc>
           <w:tcPr>
-            <w:tcW w:w="2888" w:type="dxa"/>
+            <w:tcW w:w="2762" w:type="dxa"/>
             <w:gridSpan w:val="3"/>
           </w:tcPr>
-          <w:p>
-            <w:pPr>
-              <w:rPr>
-                <w:rFonts w:hint="eastAsia"/>
-              </w:rPr>
-            </w:pPr>
-          </w:p>
+          <w:p/>
         </w:tc>
         <w:tc>
           <w:tcPr>
-            <w:tcW w:w="1185" w:type="dxa"/>
+            <w:tcW w:w="1116" w:type="dxa"/>
           </w:tcPr>
           <w:p>
             <w:pPr>
               <w:jc w:val="center"/>
-              <w:rPr>
-                <w:rFonts w:hint="eastAsia"/>
-              </w:rPr>
             </w:pPr>
             <w:r>
               <w:rPr>
@@ -287,25 +250,19 @@
         </w:tc>
         <w:tc>
           <w:tcPr>
-            <w:tcW w:w="3086" w:type="dxa"/>
+            <w:tcW w:w="3062" w:type="dxa"/>
             <w:gridSpan w:val="7"/>
             <w:tcBorders>
               <w:right w:val="single" w:sz="12" w:space="0" w:color="auto"/>
             </w:tcBorders>
           </w:tcPr>
-          <w:p>
-            <w:pPr>
-              <w:rPr>
-                <w:rFonts w:hint="eastAsia"/>
-              </w:rPr>
-            </w:pPr>
-          </w:p>
+          <w:p/>
         </w:tc>
       </w:tr>
       <w:tr>
         <w:tc>
           <w:tcPr>
-            <w:tcW w:w="1363" w:type="dxa"/>
+            <w:tcW w:w="1336" w:type="dxa"/>
             <w:gridSpan w:val="2"/>
             <w:tcBorders>
               <w:left w:val="single" w:sz="12" w:space="0" w:color="auto"/>
@@ -314,9 +271,6 @@
           <w:p>
             <w:pPr>
               <w:jc w:val="center"/>
-              <w:rPr>
-                <w:rFonts w:hint="eastAsia"/>
-              </w:rPr>
             </w:pPr>
             <w:r>
               <w:rPr>
@@ -328,27 +282,34 @@
         </w:tc>
         <w:tc>
           <w:tcPr>
-            <w:tcW w:w="2888" w:type="dxa"/>
+            <w:tcW w:w="2762" w:type="dxa"/>
             <w:gridSpan w:val="3"/>
           </w:tcPr>
           <w:p>
-            <w:pPr>
-              <w:rPr>
-                <w:rFonts w:hint="eastAsia"/>
-              </w:rPr>
-            </w:pPr>
+            <w:r>
+              <w:rPr>
+                <w:rFonts w:hint="eastAsia"/>
+              </w:rPr>
+              <w:t>格物</w:t>
+            </w:r>
+            <w:r>
+              <w:rPr>
+                <w:rFonts w:hint="eastAsia"/>
+              </w:rPr>
+              <w:t>2</w:t>
+            </w:r>
+            <w:r>
+              <w:t>08</w:t>
+            </w:r>
           </w:p>
         </w:tc>
         <w:tc>
           <w:tcPr>
-            <w:tcW w:w="1185" w:type="dxa"/>
+            <w:tcW w:w="1116" w:type="dxa"/>
           </w:tcPr>
           <w:p>
             <w:pPr>
               <w:jc w:val="center"/>
-              <w:rPr>
-                <w:rFonts w:hint="eastAsia"/>
-              </w:rPr>
             </w:pPr>
             <w:r>
               <w:rPr>
@@ -360,18 +321,22 @@
         </w:tc>
         <w:tc>
           <w:tcPr>
-            <w:tcW w:w="3086" w:type="dxa"/>
+            <w:tcW w:w="3062" w:type="dxa"/>
             <w:gridSpan w:val="7"/>
             <w:tcBorders>
               <w:right w:val="single" w:sz="12" w:space="0" w:color="auto"/>
             </w:tcBorders>
           </w:tcPr>
           <w:p>
-            <w:pPr>
-              <w:rPr>
-                <w:rFonts w:hint="eastAsia"/>
-              </w:rPr>
-            </w:pPr>
+            <w:r>
+              <w:rPr>
+                <w:rFonts w:hint="eastAsia"/>
+              </w:rPr>
+              <w:t>2</w:t>
+            </w:r>
+            <w:r>
+              <w:t>019.4.14</w:t>
+            </w:r>
           </w:p>
         </w:tc>
       </w:tr>
@@ -381,7 +346,7 @@
         </w:trPr>
         <w:tc>
           <w:tcPr>
-            <w:tcW w:w="1363" w:type="dxa"/>
+            <w:tcW w:w="1336" w:type="dxa"/>
             <w:gridSpan w:val="2"/>
             <w:vMerge w:val="restart"/>
             <w:tcBorders>
@@ -392,9 +357,6 @@
           <w:p>
             <w:pPr>
               <w:jc w:val="center"/>
-              <w:rPr>
-                <w:rFonts w:hint="eastAsia"/>
-              </w:rPr>
             </w:pPr>
             <w:r>
               <w:rPr>
@@ -406,18 +368,13 @@
         </w:tc>
         <w:tc>
           <w:tcPr>
-            <w:tcW w:w="1979" w:type="dxa"/>
+            <w:tcW w:w="1626" w:type="dxa"/>
             <w:gridSpan w:val="2"/>
             <w:tcBorders>
               <w:bottom w:val="single" w:sz="4" w:space="0" w:color="auto"/>
             </w:tcBorders>
           </w:tcPr>
           <w:p>
-            <w:pPr>
-              <w:rPr>
-                <w:rFonts w:hint="eastAsia"/>
-              </w:rPr>
-            </w:pPr>
             <w:r>
               <w:rPr>
                 <w:rFonts w:hint="eastAsia"/>
@@ -428,31 +385,22 @@
         </w:tc>
         <w:tc>
           <w:tcPr>
-            <w:tcW w:w="909" w:type="dxa"/>
+            <w:tcW w:w="1136" w:type="dxa"/>
             <w:tcBorders>
               <w:bottom w:val="single" w:sz="4" w:space="0" w:color="auto"/>
             </w:tcBorders>
           </w:tcPr>
-          <w:p>
-            <w:pPr>
-              <w:rPr>
-                <w:rFonts w:hint="eastAsia"/>
-              </w:rPr>
-            </w:pPr>
-          </w:p>
+          <w:p/>
         </w:tc>
         <w:tc>
           <w:tcPr>
-            <w:tcW w:w="1185" w:type="dxa"/>
+            <w:tcW w:w="1116" w:type="dxa"/>
             <w:vMerge w:val="restart"/>
             <w:vAlign w:val="center"/>
           </w:tcPr>
           <w:p>
             <w:pPr>
               <w:jc w:val="center"/>
-              <w:rPr>
-                <w:rFonts w:hint="eastAsia"/>
-              </w:rPr>
             </w:pPr>
             <w:r>
               <w:rPr>
@@ -464,9 +412,6 @@
           <w:p>
             <w:pPr>
               <w:jc w:val="center"/>
-              <w:rPr>
-                <w:rFonts w:hint="eastAsia"/>
-              </w:rPr>
             </w:pPr>
             <w:r>
               <w:rPr>
@@ -478,7 +423,7 @@
         </w:tc>
         <w:tc>
           <w:tcPr>
-            <w:tcW w:w="783" w:type="dxa"/>
+            <w:tcW w:w="784" w:type="dxa"/>
             <w:gridSpan w:val="2"/>
             <w:vMerge w:val="restart"/>
             <w:tcBorders>
@@ -489,15 +434,12 @@
           <w:p>
             <w:pPr>
               <w:jc w:val="center"/>
-              <w:rPr>
-                <w:rFonts w:hint="eastAsia"/>
-              </w:rPr>
             </w:pPr>
           </w:p>
         </w:tc>
         <w:tc>
           <w:tcPr>
-            <w:tcW w:w="1080" w:type="dxa"/>
+            <w:tcW w:w="1087" w:type="dxa"/>
             <w:gridSpan w:val="3"/>
             <w:vMerge w:val="restart"/>
             <w:tcBorders>
@@ -509,9 +451,6 @@
           <w:p>
             <w:pPr>
               <w:jc w:val="center"/>
-              <w:rPr>
-                <w:rFonts w:hint="eastAsia"/>
-              </w:rPr>
             </w:pPr>
             <w:r>
               <w:rPr>
@@ -523,7 +462,7 @@
         </w:tc>
         <w:tc>
           <w:tcPr>
-            <w:tcW w:w="1223" w:type="dxa"/>
+            <w:tcW w:w="1191" w:type="dxa"/>
             <w:gridSpan w:val="2"/>
             <w:vMerge w:val="restart"/>
             <w:tcBorders>
@@ -535,9 +474,6 @@
           <w:p>
             <w:pPr>
               <w:jc w:val="center"/>
-              <w:rPr>
-                <w:rFonts w:hint="eastAsia"/>
-              </w:rPr>
             </w:pPr>
           </w:p>
         </w:tc>
@@ -548,7 +484,7 @@
         </w:trPr>
         <w:tc>
           <w:tcPr>
-            <w:tcW w:w="1363" w:type="dxa"/>
+            <w:tcW w:w="1336" w:type="dxa"/>
             <w:gridSpan w:val="2"/>
             <w:vMerge/>
             <w:tcBorders>
@@ -559,15 +495,12 @@
           <w:p>
             <w:pPr>
               <w:jc w:val="center"/>
-              <w:rPr>
-                <w:rFonts w:hint="eastAsia"/>
-              </w:rPr>
             </w:pPr>
           </w:p>
         </w:tc>
         <w:tc>
           <w:tcPr>
-            <w:tcW w:w="1979" w:type="dxa"/>
+            <w:tcW w:w="1626" w:type="dxa"/>
             <w:gridSpan w:val="2"/>
             <w:tcBorders>
               <w:bottom w:val="single" w:sz="4" w:space="0" w:color="auto"/>
@@ -575,11 +508,6 @@
             <w:vAlign w:val="center"/>
           </w:tcPr>
           <w:p>
-            <w:pPr>
-              <w:rPr>
-                <w:rFonts w:hint="eastAsia"/>
-              </w:rPr>
-            </w:pPr>
             <w:r>
               <w:rPr>
                 <w:rFonts w:hint="eastAsia"/>
@@ -590,22 +518,16 @@
         </w:tc>
         <w:tc>
           <w:tcPr>
-            <w:tcW w:w="909" w:type="dxa"/>
+            <w:tcW w:w="1136" w:type="dxa"/>
             <w:tcBorders>
               <w:bottom w:val="single" w:sz="4" w:space="0" w:color="auto"/>
             </w:tcBorders>
           </w:tcPr>
-          <w:p>
-            <w:pPr>
-              <w:rPr>
-                <w:rFonts w:hint="eastAsia"/>
-              </w:rPr>
-            </w:pPr>
-          </w:p>
+          <w:p/>
         </w:tc>
         <w:tc>
           <w:tcPr>
-            <w:tcW w:w="1185" w:type="dxa"/>
+            <w:tcW w:w="1116" w:type="dxa"/>
             <w:vMerge/>
             <w:tcBorders>
               <w:bottom w:val="single" w:sz="4" w:space="0" w:color="auto"/>
@@ -614,15 +536,12 @@
           <w:p>
             <w:pPr>
               <w:jc w:val="center"/>
-              <w:rPr>
-                <w:rFonts w:hint="eastAsia"/>
-              </w:rPr>
             </w:pPr>
           </w:p>
         </w:tc>
         <w:tc>
           <w:tcPr>
-            <w:tcW w:w="783" w:type="dxa"/>
+            <w:tcW w:w="784" w:type="dxa"/>
             <w:gridSpan w:val="2"/>
             <w:vMerge/>
             <w:tcBorders>
@@ -630,17 +549,11 @@
               <w:right w:val="single" w:sz="4" w:space="0" w:color="auto"/>
             </w:tcBorders>
           </w:tcPr>
-          <w:p>
-            <w:pPr>
-              <w:rPr>
-                <w:rFonts w:hint="eastAsia"/>
-              </w:rPr>
-            </w:pPr>
-          </w:p>
+          <w:p/>
         </w:tc>
         <w:tc>
           <w:tcPr>
-            <w:tcW w:w="1080" w:type="dxa"/>
+            <w:tcW w:w="1087" w:type="dxa"/>
             <w:gridSpan w:val="3"/>
             <w:vMerge/>
             <w:tcBorders>
@@ -649,17 +562,11 @@
               <w:right w:val="single" w:sz="4" w:space="0" w:color="auto"/>
             </w:tcBorders>
           </w:tcPr>
-          <w:p>
-            <w:pPr>
-              <w:rPr>
-                <w:rFonts w:hint="eastAsia"/>
-              </w:rPr>
-            </w:pPr>
-          </w:p>
+          <w:p/>
         </w:tc>
         <w:tc>
           <w:tcPr>
-            <w:tcW w:w="1223" w:type="dxa"/>
+            <w:tcW w:w="1191" w:type="dxa"/>
             <w:gridSpan w:val="2"/>
             <w:vMerge/>
             <w:tcBorders>
@@ -668,13 +575,7 @@
               <w:right w:val="single" w:sz="12" w:space="0" w:color="auto"/>
             </w:tcBorders>
           </w:tcPr>
-          <w:p>
-            <w:pPr>
-              <w:rPr>
-                <w:rFonts w:hint="eastAsia"/>
-              </w:rPr>
-            </w:pPr>
-          </w:p>
+          <w:p/>
         </w:tc>
       </w:tr>
       <w:tr>
@@ -683,7 +584,7 @@
         </w:trPr>
         <w:tc>
           <w:tcPr>
-            <w:tcW w:w="6225" w:type="dxa"/>
+            <w:tcW w:w="6023" w:type="dxa"/>
             <w:gridSpan w:val="9"/>
             <w:tcBorders>
               <w:top w:val="double" w:sz="12" w:space="0" w:color="auto"/>
@@ -694,9 +595,6 @@
           <w:p>
             <w:pPr>
               <w:pStyle w:val="1"/>
-              <w:rPr>
-                <w:rFonts w:hint="eastAsia"/>
-              </w:rPr>
             </w:pPr>
             <w:r>
               <w:rPr>
@@ -717,7 +615,7 @@
         </w:tc>
         <w:tc>
           <w:tcPr>
-            <w:tcW w:w="1080" w:type="dxa"/>
+            <w:tcW w:w="1087" w:type="dxa"/>
             <w:gridSpan w:val="3"/>
             <w:tcBorders>
               <w:top w:val="double" w:sz="12" w:space="0" w:color="auto"/>
@@ -728,7 +626,6 @@
           <w:p>
             <w:pPr>
               <w:rPr>
-                <w:rFonts w:hint="eastAsia"/>
                 <w:b/>
                 <w:sz w:val="24"/>
               </w:rPr>
@@ -743,7 +640,7 @@
         </w:tc>
         <w:tc>
           <w:tcPr>
-            <w:tcW w:w="1217" w:type="dxa"/>
+            <w:tcW w:w="1166" w:type="dxa"/>
             <w:tcBorders>
               <w:top w:val="double" w:sz="12" w:space="0" w:color="auto"/>
               <w:left w:val="single" w:sz="4" w:space="0" w:color="auto"/>
@@ -753,7 +650,6 @@
           <w:p>
             <w:pPr>
               <w:rPr>
-                <w:rFonts w:hint="eastAsia"/>
                 <w:b/>
                 <w:sz w:val="24"/>
               </w:rPr>
@@ -767,7 +663,7 @@
         </w:trPr>
         <w:tc>
           <w:tcPr>
-            <w:tcW w:w="8522" w:type="dxa"/>
+            <w:tcW w:w="8276" w:type="dxa"/>
             <w:gridSpan w:val="13"/>
             <w:tcBorders>
               <w:top w:val="single" w:sz="4" w:space="0" w:color="auto"/>
@@ -777,11 +673,6 @@
             </w:tcBorders>
           </w:tcPr>
           <w:p>
-            <w:pPr>
-              <w:rPr>
-                <w:rFonts w:hint="eastAsia"/>
-              </w:rPr>
-            </w:pPr>
             <w:r>
               <w:rPr>
                 <w:rFonts w:hint="eastAsia"/>
@@ -801,24 +692,26 @@
               <w:t>系统所要完成的功能</w:t>
             </w:r>
           </w:p>
-          <w:p>
-            <w:pPr>
-              <w:rPr>
-                <w:rFonts w:hint="eastAsia"/>
-              </w:rPr>
-            </w:pPr>
-          </w:p>
-          <w:p>
-            <w:pPr>
-              <w:rPr>
-                <w:rFonts w:hint="eastAsia"/>
-              </w:rPr>
-            </w:pPr>
-            <w:r>
-              <w:rPr>
-                <w:rFonts w:hint="eastAsia"/>
+          <w:p/>
+          <w:p>
+            <w:pPr>
+              <w:rPr>
+                <w:b/>
+              </w:rPr>
+            </w:pPr>
+            <w:r>
+              <w:rPr>
+                <w:rFonts w:hint="eastAsia"/>
+                <w:b/>
               </w:rPr>
               <w:t>识别以下几类单词</w:t>
+            </w:r>
+            <w:r>
+              <w:rPr>
+                <w:rFonts w:hint="eastAsia"/>
+                <w:b/>
+              </w:rPr>
+              <w:t>：</w:t>
             </w:r>
           </w:p>
           <w:p>
@@ -830,9 +723,6 @@
               <w:autoSpaceDE w:val="0"/>
               <w:autoSpaceDN w:val="0"/>
               <w:adjustRightInd w:val="0"/>
-              <w:rPr>
-                <w:rFonts w:hint="eastAsia"/>
-              </w:rPr>
             </w:pPr>
             <w:r>
               <w:rPr>
@@ -850,9 +740,6 @@
               <w:autoSpaceDE w:val="0"/>
               <w:autoSpaceDN w:val="0"/>
               <w:adjustRightInd w:val="0"/>
-              <w:rPr>
-                <w:rFonts w:hint="eastAsia"/>
-              </w:rPr>
             </w:pPr>
             <w:r>
               <w:rPr>
@@ -963,9 +850,6 @@
               <w:autoSpaceDE w:val="0"/>
               <w:autoSpaceDN w:val="0"/>
               <w:adjustRightInd w:val="0"/>
-              <w:rPr>
-                <w:rFonts w:hint="eastAsia"/>
-              </w:rPr>
             </w:pPr>
             <w:r>
               <w:rPr>
@@ -1029,9 +913,6 @@
               <w:autoSpaceDE w:val="0"/>
               <w:autoSpaceDN w:val="0"/>
               <w:adjustRightInd w:val="0"/>
-              <w:rPr>
-                <w:rFonts w:hint="eastAsia"/>
-              </w:rPr>
             </w:pPr>
             <w:proofErr w:type="gramStart"/>
             <w:r>
@@ -1087,9 +968,6 @@
               <w:autoSpaceDE w:val="0"/>
               <w:autoSpaceDN w:val="0"/>
               <w:adjustRightInd w:val="0"/>
-              <w:rPr>
-                <w:rFonts w:hint="eastAsia"/>
-              </w:rPr>
             </w:pPr>
             <w:r>
               <w:rPr>
@@ -1120,9 +998,6 @@
               <w:autoSpaceDE w:val="0"/>
               <w:autoSpaceDN w:val="0"/>
               <w:adjustRightInd w:val="0"/>
-              <w:rPr>
-                <w:rFonts w:hint="eastAsia"/>
-              </w:rPr>
             </w:pPr>
             <w:r>
               <w:rPr>
@@ -1158,65 +1033,226 @@
           <w:p>
             <w:pPr>
               <w:rPr>
-                <w:rFonts w:hint="eastAsia"/>
-              </w:rPr>
-            </w:pPr>
-          </w:p>
-          <w:p>
-            <w:pPr>
-              <w:rPr>
-                <w:rFonts w:hint="eastAsia"/>
-              </w:rPr>
-            </w:pPr>
-          </w:p>
-          <w:p>
-            <w:pPr>
-              <w:rPr>
-                <w:rFonts w:hint="eastAsia"/>
-              </w:rPr>
-            </w:pPr>
-          </w:p>
-          <w:p>
-            <w:pPr>
-              <w:rPr>
-                <w:rFonts w:hint="eastAsia"/>
-              </w:rPr>
-            </w:pPr>
-          </w:p>
-          <w:p>
-            <w:pPr>
-              <w:rPr>
-                <w:rFonts w:hint="eastAsia"/>
-              </w:rPr>
-            </w:pPr>
-          </w:p>
-          <w:p>
-            <w:pPr>
-              <w:rPr>
-                <w:rFonts w:hint="eastAsia"/>
-              </w:rPr>
-            </w:pPr>
-          </w:p>
-          <w:p>
-            <w:pPr>
-              <w:rPr>
-                <w:rFonts w:hint="eastAsia"/>
-              </w:rPr>
-            </w:pPr>
-          </w:p>
-          <w:p>
-            <w:pPr>
-              <w:rPr>
-                <w:rFonts w:hint="eastAsia"/>
-              </w:rPr>
-            </w:pPr>
-          </w:p>
-          <w:p>
-            <w:pPr>
-              <w:rPr>
-                <w:rFonts w:hint="eastAsia"/>
-              </w:rPr>
-            </w:pPr>
+                <w:b/>
+              </w:rPr>
+            </w:pPr>
+          </w:p>
+          <w:p>
+            <w:pPr>
+              <w:rPr>
+                <w:b/>
+              </w:rPr>
+            </w:pPr>
+            <w:r>
+              <w:rPr>
+                <w:rFonts w:hint="eastAsia"/>
+                <w:b/>
+              </w:rPr>
+              <w:t>用户界面包括如下输出：</w:t>
+            </w:r>
+          </w:p>
+          <w:p>
+            <w:pPr>
+              <w:pStyle w:val="a7"/>
+              <w:numPr>
+                <w:ilvl w:val="0"/>
+                <w:numId w:val="6"/>
+              </w:numPr>
+              <w:ind w:firstLineChars="0"/>
+            </w:pPr>
+            <w:r>
+              <w:rPr>
+                <w:rFonts w:hint="eastAsia"/>
+              </w:rPr>
+              <w:t>token</w:t>
+            </w:r>
+            <w:r>
+              <w:rPr>
+                <w:rFonts w:hint="eastAsia"/>
+              </w:rPr>
+              <w:t>序列</w:t>
+            </w:r>
+          </w:p>
+          <w:p>
+            <w:pPr>
+              <w:pStyle w:val="a7"/>
+              <w:ind w:left="845" w:firstLineChars="0" w:firstLine="0"/>
+              <w:rPr>
+                <w:rFonts w:hint="eastAsia"/>
+              </w:rPr>
+            </w:pPr>
+            <w:r>
+              <w:rPr>
+                <w:rFonts w:hint="eastAsia"/>
+              </w:rPr>
+              <w:t>打印</w:t>
+            </w:r>
+            <w:r>
+              <w:rPr>
+                <w:rFonts w:hint="eastAsia"/>
+              </w:rPr>
+              <w:t>token</w:t>
+            </w:r>
+            <w:r>
+              <w:rPr>
+                <w:rFonts w:hint="eastAsia"/>
+              </w:rPr>
+              <w:t>序列，每个</w:t>
+            </w:r>
+            <w:r>
+              <w:rPr>
+                <w:rFonts w:hint="eastAsia"/>
+              </w:rPr>
+              <w:t>token</w:t>
+            </w:r>
+            <w:r>
+              <w:rPr>
+                <w:rFonts w:hint="eastAsia"/>
+              </w:rPr>
+              <w:t>打印信息包括：行号、</w:t>
+            </w:r>
+            <w:r>
+              <w:rPr>
+                <w:rFonts w:hint="eastAsia"/>
+              </w:rPr>
+              <w:t>token</w:t>
+            </w:r>
+            <w:r>
+              <w:rPr>
+                <w:rFonts w:hint="eastAsia"/>
+              </w:rPr>
+              <w:t>、种别码、属性值。</w:t>
+            </w:r>
+          </w:p>
+          <w:p>
+            <w:pPr>
+              <w:pStyle w:val="a7"/>
+              <w:numPr>
+                <w:ilvl w:val="0"/>
+                <w:numId w:val="6"/>
+              </w:numPr>
+              <w:ind w:firstLineChars="0"/>
+            </w:pPr>
+            <w:r>
+              <w:rPr>
+                <w:rFonts w:hint="eastAsia"/>
+              </w:rPr>
+              <w:t>符号表</w:t>
+            </w:r>
+          </w:p>
+          <w:p>
+            <w:pPr>
+              <w:pStyle w:val="a7"/>
+              <w:ind w:left="845" w:firstLineChars="0" w:firstLine="0"/>
+              <w:rPr>
+                <w:rFonts w:hint="eastAsia"/>
+              </w:rPr>
+            </w:pPr>
+            <w:r>
+              <w:rPr>
+                <w:rFonts w:hint="eastAsia"/>
+              </w:rPr>
+              <w:t>打印符号表，符号表包括信息：入口地址、符号。</w:t>
+            </w:r>
+          </w:p>
+          <w:p>
+            <w:pPr>
+              <w:pStyle w:val="a7"/>
+              <w:numPr>
+                <w:ilvl w:val="0"/>
+                <w:numId w:val="6"/>
+              </w:numPr>
+              <w:ind w:firstLineChars="0"/>
+            </w:pPr>
+            <w:r>
+              <w:rPr>
+                <w:rFonts w:hint="eastAsia"/>
+              </w:rPr>
+              <w:t>错误信息</w:t>
+            </w:r>
+          </w:p>
+          <w:p>
+            <w:pPr>
+              <w:pStyle w:val="a7"/>
+              <w:ind w:left="845" w:firstLineChars="0" w:firstLine="0"/>
+              <w:rPr>
+                <w:rFonts w:hint="eastAsia"/>
+              </w:rPr>
+            </w:pPr>
+            <w:r>
+              <w:rPr>
+                <w:rFonts w:hint="eastAsia"/>
+              </w:rPr>
+              <w:t>打印错误信息，错误说明会指出错误行数，以及错误原因。</w:t>
+            </w:r>
+          </w:p>
+          <w:p/>
+          <w:p>
+            <w:pPr>
+              <w:rPr>
+                <w:b/>
+              </w:rPr>
+            </w:pPr>
+            <w:r>
+              <w:rPr>
+                <w:rFonts w:hint="eastAsia"/>
+                <w:b/>
+              </w:rPr>
+              <w:t>用户使用方法：</w:t>
+            </w:r>
+          </w:p>
+          <w:p>
+            <w:r>
+              <w:tab/>
+            </w:r>
+            <w:r>
+              <w:rPr>
+                <w:rFonts w:hint="eastAsia"/>
+              </w:rPr>
+              <w:t>用户首先需要在文本编辑区输入</w:t>
+            </w:r>
+            <w:proofErr w:type="gramStart"/>
+            <w:r>
+              <w:rPr>
+                <w:rFonts w:hint="eastAsia"/>
+              </w:rPr>
+              <w:t>待分析</w:t>
+            </w:r>
+            <w:proofErr w:type="gramEnd"/>
+            <w:r>
+              <w:rPr>
+                <w:rFonts w:hint="eastAsia"/>
+              </w:rPr>
+              <w:t>的文本；或者可以点击“打开文件”按钮，从文件导入文本；也可以点击“测试用例”按钮，导入程序默认的测试用例。</w:t>
+            </w:r>
+          </w:p>
+          <w:p>
+            <w:pPr>
+              <w:rPr>
+                <w:rFonts w:hint="eastAsia"/>
+              </w:rPr>
+            </w:pPr>
+            <w:r>
+              <w:tab/>
+            </w:r>
+            <w:r>
+              <w:rPr>
+                <w:rFonts w:hint="eastAsia"/>
+              </w:rPr>
+              <w:t>在输入好文本后，用户需要点击“词法分析”按钮，程序将进行词法分析，分析结果将在</w:t>
+            </w:r>
+            <w:r>
+              <w:rPr>
+                <w:rFonts w:hint="eastAsia"/>
+              </w:rPr>
+              <w:t>token</w:t>
+            </w:r>
+            <w:r>
+              <w:rPr>
+                <w:rFonts w:hint="eastAsia"/>
+              </w:rPr>
+              <w:t>序列表、符号表、错误信息表中展示出来。</w:t>
+            </w:r>
           </w:p>
           <w:p>
             <w:pPr>
@@ -1230,7 +1266,7 @@
       <w:tr>
         <w:tc>
           <w:tcPr>
-            <w:tcW w:w="6225" w:type="dxa"/>
+            <w:tcW w:w="6023" w:type="dxa"/>
             <w:gridSpan w:val="9"/>
             <w:tcBorders>
               <w:top w:val="single" w:sz="12" w:space="0" w:color="auto"/>
@@ -1241,9 +1277,6 @@
           <w:p>
             <w:pPr>
               <w:pStyle w:val="1"/>
-              <w:rPr>
-                <w:rFonts w:hint="eastAsia"/>
-              </w:rPr>
             </w:pPr>
             <w:r>
               <w:rPr>
@@ -1264,7 +1297,7 @@
         </w:tc>
         <w:tc>
           <w:tcPr>
-            <w:tcW w:w="1080" w:type="dxa"/>
+            <w:tcW w:w="1087" w:type="dxa"/>
             <w:gridSpan w:val="3"/>
             <w:tcBorders>
               <w:top w:val="single" w:sz="12" w:space="0" w:color="auto"/>
@@ -1275,7 +1308,6 @@
           <w:p>
             <w:pPr>
               <w:rPr>
-                <w:rFonts w:hint="eastAsia"/>
                 <w:b/>
                 <w:sz w:val="24"/>
               </w:rPr>
@@ -1290,7 +1322,7 @@
         </w:tc>
         <w:tc>
           <w:tcPr>
-            <w:tcW w:w="1217" w:type="dxa"/>
+            <w:tcW w:w="1166" w:type="dxa"/>
             <w:tcBorders>
               <w:top w:val="single" w:sz="12" w:space="0" w:color="auto"/>
               <w:left w:val="single" w:sz="4" w:space="0" w:color="auto"/>
@@ -1300,7 +1332,6 @@
           <w:p>
             <w:pPr>
               <w:rPr>
-                <w:rFonts w:hint="eastAsia"/>
                 <w:b/>
                 <w:sz w:val="24"/>
               </w:rPr>
@@ -1314,7 +1345,7 @@
         </w:trPr>
         <w:tc>
           <w:tcPr>
-            <w:tcW w:w="8522" w:type="dxa"/>
+            <w:tcW w:w="8276" w:type="dxa"/>
             <w:gridSpan w:val="13"/>
             <w:tcBorders>
               <w:left w:val="single" w:sz="12" w:space="0" w:color="auto"/>
@@ -1323,11 +1354,6 @@
             </w:tcBorders>
           </w:tcPr>
           <w:p>
-            <w:pPr>
-              <w:rPr>
-                <w:rFonts w:hint="eastAsia"/>
-              </w:rPr>
-            </w:pPr>
             <w:r>
               <w:rPr>
                 <w:rFonts w:hint="eastAsia"/>
@@ -1341,9 +1367,6 @@
                 <w:ilvl w:val="0"/>
                 <w:numId w:val="1"/>
               </w:numPr>
-              <w:rPr>
-                <w:rFonts w:hint="eastAsia"/>
-              </w:rPr>
             </w:pPr>
             <w:r>
               <w:rPr>
@@ -1364,9 +1387,6 @@
                 <w:ilvl w:val="0"/>
                 <w:numId w:val="1"/>
               </w:numPr>
-              <w:rPr>
-                <w:rFonts w:hint="eastAsia"/>
-              </w:rPr>
             </w:pPr>
             <w:r>
               <w:rPr>
@@ -1385,6 +1405,72 @@
             <w:pPr>
               <w:widowControl/>
               <w:jc w:val="left"/>
+            </w:pPr>
+          </w:p>
+          <w:p>
+            <w:pPr>
+              <w:pStyle w:val="2"/>
+            </w:pPr>
+            <w:r>
+              <w:rPr>
+                <w:rFonts w:hint="eastAsia"/>
+              </w:rPr>
+              <w:lastRenderedPageBreak/>
+              <w:t>2</w:t>
+            </w:r>
+            <w:r>
+              <w:t>.1</w:t>
+            </w:r>
+            <w:proofErr w:type="gramStart"/>
+            <w:r>
+              <w:rPr>
+                <w:rFonts w:hint="eastAsia"/>
+              </w:rPr>
+              <w:t>各</w:t>
+            </w:r>
+            <w:proofErr w:type="gramEnd"/>
+            <w:r>
+              <w:rPr>
+                <w:rFonts w:hint="eastAsia"/>
+              </w:rPr>
+              <w:t>类单词的词法规则描述</w:t>
+            </w:r>
+          </w:p>
+          <w:p>
+            <w:pPr>
+              <w:rPr>
+                <w:b/>
+              </w:rPr>
+            </w:pPr>
+            <w:r>
+              <w:rPr>
+                <w:rFonts w:hint="eastAsia"/>
+                <w:b/>
+              </w:rPr>
+              <w:t>关键字</w:t>
+            </w:r>
+          </w:p>
+          <w:p>
+            <w:proofErr w:type="spellStart"/>
+            <w:r>
+              <w:rPr>
+                <w:rFonts w:hint="eastAsia"/>
+              </w:rPr>
+              <w:t>k</w:t>
+            </w:r>
+            <w:r>
+              <w:t>eyWords</w:t>
+            </w:r>
+            <w:proofErr w:type="spellEnd"/>
+            <w:r>
+              <w:t xml:space="preserve"> -&gt; </w:t>
+            </w:r>
+            <w:r>
+              <w:t>int | float | double | if | else | switch | do | while | for | void | return</w:t>
+            </w:r>
+          </w:p>
+          <w:p>
+            <w:pPr>
               <w:rPr>
                 <w:rFonts w:hint="eastAsia"/>
               </w:rPr>
@@ -1395,9 +1481,16 @@
               <w:widowControl/>
               <w:jc w:val="left"/>
               <w:rPr>
-                <w:rFonts w:hint="eastAsia"/>
-              </w:rPr>
-            </w:pPr>
+                <w:b/>
+              </w:rPr>
+            </w:pPr>
+            <w:r>
+              <w:rPr>
+                <w:rFonts w:hint="eastAsia"/>
+                <w:b/>
+              </w:rPr>
+              <w:t>标识符</w:t>
+            </w:r>
           </w:p>
           <w:p>
             <w:pPr>
@@ -1407,32 +1500,79 @@
                 <w:rFonts w:hint="eastAsia"/>
               </w:rPr>
             </w:pPr>
+            <w:r>
+              <w:rPr>
+                <w:rFonts w:hint="eastAsia"/>
+              </w:rPr>
+              <w:t>d</w:t>
+            </w:r>
+            <w:r>
+              <w:t>igit -&gt;</w:t>
+            </w:r>
+            <w:r>
+              <w:t xml:space="preserve"> </w:t>
+            </w:r>
+            <w:r>
+              <w:t>0 | 1 | 2 | … | 9</w:t>
+            </w:r>
           </w:p>
           <w:p>
             <w:pPr>
               <w:widowControl/>
               <w:jc w:val="left"/>
-              <w:rPr>
-                <w:rFonts w:hint="eastAsia"/>
-              </w:rPr>
-            </w:pPr>
+            </w:pPr>
+            <w:r>
+              <w:rPr>
+                <w:rFonts w:hint="eastAsia"/>
+              </w:rPr>
+              <w:t>l</w:t>
+            </w:r>
+            <w:r>
+              <w:t xml:space="preserve">etter_ -&gt; </w:t>
+            </w:r>
+            <w:r>
+              <w:t>A | B | … | Z | a | b | … | z | _</w:t>
+            </w:r>
           </w:p>
           <w:p>
             <w:pPr>
               <w:widowControl/>
               <w:jc w:val="left"/>
-              <w:rPr>
-                <w:rFonts w:hint="eastAsia"/>
-              </w:rPr>
-            </w:pPr>
+            </w:pPr>
+            <w:r>
+              <w:rPr>
+                <w:rFonts w:hint="eastAsia"/>
+              </w:rPr>
+              <w:t>i</w:t>
+            </w:r>
+            <w:r>
+              <w:t>d -&gt; letter</w:t>
+            </w:r>
+            <w:proofErr w:type="gramStart"/>
+            <w:r>
+              <w:t>_(</w:t>
+            </w:r>
+            <w:proofErr w:type="gramEnd"/>
+            <w:r>
+              <w:t>letter_</w:t>
+            </w:r>
+            <w:r>
+              <w:t xml:space="preserve"> </w:t>
+            </w:r>
+            <w:r>
+              <w:t>|</w:t>
+            </w:r>
+            <w:r>
+              <w:t xml:space="preserve"> </w:t>
+            </w:r>
+            <w:r>
+              <w:t>digit)*</w:t>
+            </w:r>
           </w:p>
           <w:p>
             <w:pPr>
               <w:widowControl/>
               <w:jc w:val="left"/>
-              <w:rPr>
-                <w:rFonts w:hint="eastAsia"/>
-              </w:rPr>
             </w:pPr>
           </w:p>
           <w:p>
@@ -1440,26 +1580,44 @@
               <w:widowControl/>
               <w:jc w:val="left"/>
               <w:rPr>
-                <w:rFonts w:hint="eastAsia"/>
-              </w:rPr>
-            </w:pPr>
+                <w:b/>
+              </w:rPr>
+            </w:pPr>
+            <w:r>
+              <w:rPr>
+                <w:rFonts w:hint="eastAsia"/>
+                <w:b/>
+              </w:rPr>
+              <w:t>整型常数</w:t>
+            </w:r>
           </w:p>
           <w:p>
             <w:pPr>
               <w:widowControl/>
               <w:jc w:val="left"/>
-              <w:rPr>
-                <w:rFonts w:hint="eastAsia"/>
-              </w:rPr>
-            </w:pPr>
+            </w:pPr>
+            <w:r>
+              <w:rPr>
+                <w:rFonts w:hint="eastAsia"/>
+              </w:rPr>
+              <w:t>i</w:t>
+            </w:r>
+            <w:r>
+              <w:t>nt -&gt; (+|-</w:t>
+            </w:r>
+            <w:proofErr w:type="gramStart"/>
+            <w:r>
+              <w:t>)?digit</w:t>
+            </w:r>
+            <w:proofErr w:type="gramEnd"/>
+            <w:r>
+              <w:t>+</w:t>
+            </w:r>
           </w:p>
           <w:p>
             <w:pPr>
               <w:widowControl/>
               <w:jc w:val="left"/>
-              <w:rPr>
-                <w:rFonts w:hint="eastAsia"/>
-              </w:rPr>
             </w:pPr>
           </w:p>
           <w:p>
@@ -1468,45 +1626,641 @@
               <w:jc w:val="left"/>
               <w:rPr>
                 <w:rFonts w:hint="eastAsia"/>
-              </w:rPr>
-            </w:pPr>
+                <w:b/>
+              </w:rPr>
+            </w:pPr>
+            <w:r>
+              <w:rPr>
+                <w:rFonts w:hint="eastAsia"/>
+                <w:b/>
+              </w:rPr>
+              <w:t>运算符</w:t>
+            </w:r>
           </w:p>
           <w:p>
             <w:pPr>
               <w:widowControl/>
               <w:jc w:val="left"/>
-              <w:rPr>
-                <w:rFonts w:hint="eastAsia"/>
-              </w:rPr>
-            </w:pPr>
-          </w:p>
-          <w:p>
-            <w:pPr>
-              <w:rPr>
-                <w:rFonts w:hint="eastAsia"/>
-              </w:rPr>
-            </w:pPr>
-          </w:p>
-          <w:p>
-            <w:pPr>
-              <w:rPr>
-                <w:rFonts w:hint="eastAsia"/>
-              </w:rPr>
-            </w:pPr>
-          </w:p>
-          <w:p>
-            <w:pPr>
-              <w:rPr>
-                <w:rFonts w:hint="eastAsia"/>
-              </w:rPr>
-            </w:pPr>
+            </w:pPr>
+            <w:r>
+              <w:rPr>
+                <w:rFonts w:hint="eastAsia"/>
+              </w:rPr>
+              <w:t>op</w:t>
+            </w:r>
+            <w:r>
+              <w:t xml:space="preserve">erator -&gt; </w:t>
+            </w:r>
+            <w:r>
+              <w:t xml:space="preserve">+ | - | * | / | &amp; | | </w:t>
+            </w:r>
+            <w:proofErr w:type="gramStart"/>
+            <w:r>
+              <w:t>| !</w:t>
+            </w:r>
+            <w:proofErr w:type="gramEnd"/>
+            <w:r>
+              <w:t xml:space="preserve"> | &amp;&amp; | || | == | != | &lt; | &gt; | &lt;= | &gt;=</w:t>
+            </w:r>
+          </w:p>
+          <w:p>
+            <w:pPr>
+              <w:widowControl/>
+              <w:jc w:val="left"/>
+              <w:rPr>
+                <w:b/>
+              </w:rPr>
+            </w:pPr>
+          </w:p>
+          <w:p>
+            <w:pPr>
+              <w:widowControl/>
+              <w:jc w:val="left"/>
+              <w:rPr>
+                <w:rFonts w:hint="eastAsia"/>
+                <w:b/>
+              </w:rPr>
+            </w:pPr>
+            <w:r>
+              <w:rPr>
+                <w:rFonts w:hint="eastAsia"/>
+                <w:b/>
+              </w:rPr>
+              <w:t>分界符</w:t>
+            </w:r>
+          </w:p>
+          <w:p>
+            <w:pPr>
+              <w:widowControl/>
+              <w:jc w:val="left"/>
+            </w:pPr>
+            <w:r>
+              <w:rPr>
+                <w:rFonts w:hint="eastAsia"/>
+              </w:rPr>
+              <w:t>a</w:t>
+            </w:r>
+            <w:r>
+              <w:t>ssign -&gt; =</w:t>
+            </w:r>
+          </w:p>
+          <w:p>
+            <w:pPr>
+              <w:widowControl/>
+              <w:jc w:val="left"/>
+            </w:pPr>
+            <w:r>
+              <w:t>separator -</w:t>
+            </w:r>
+            <w:proofErr w:type="gramStart"/>
+            <w:r>
+              <w:t xml:space="preserve">&gt; </w:t>
+            </w:r>
+            <w:r>
+              <w:t>;</w:t>
+            </w:r>
+            <w:proofErr w:type="gramEnd"/>
+            <w:r>
+              <w:t xml:space="preserve"> | ( | ) | [ | ] | { | }</w:t>
+            </w:r>
+          </w:p>
+          <w:p>
+            <w:pPr>
+              <w:widowControl/>
+              <w:jc w:val="left"/>
+              <w:rPr>
+                <w:rFonts w:hint="eastAsia"/>
+              </w:rPr>
+            </w:pPr>
+          </w:p>
+          <w:p>
+            <w:pPr>
+              <w:rPr>
+                <w:b/>
+              </w:rPr>
+            </w:pPr>
+            <w:r>
+              <w:rPr>
+                <w:rFonts w:hint="eastAsia"/>
+                <w:b/>
+              </w:rPr>
+              <w:t>注释</w:t>
+            </w:r>
+          </w:p>
+          <w:p>
+            <w:r>
+              <w:rPr>
+                <w:rFonts w:hint="eastAsia"/>
+              </w:rPr>
+              <w:t>c</w:t>
+            </w:r>
+            <w:r>
+              <w:t>omment</w:t>
+            </w:r>
+            <w:r>
+              <w:t xml:space="preserve"> -&gt;</w:t>
+            </w:r>
+            <w:r>
+              <w:t xml:space="preserve"> </w:t>
+            </w:r>
+            <w:r>
+              <w:t>/\</w:t>
+            </w:r>
+            <w:proofErr w:type="gramStart"/>
+            <w:r>
+              <w:t>*.*</w:t>
+            </w:r>
+            <w:proofErr w:type="gramEnd"/>
+            <w:r>
+              <w:t>\*/</w:t>
+            </w:r>
+          </w:p>
+          <w:p>
+            <w:pPr>
+              <w:rPr>
+                <w:rFonts w:hint="eastAsia"/>
+              </w:rPr>
+            </w:pPr>
+            <w:r>
+              <w:rPr>
+                <w:rFonts w:hint="eastAsia"/>
+              </w:rPr>
+              <w:t>（</w:t>
+            </w:r>
+            <w:proofErr w:type="gramStart"/>
+            <w:r>
+              <w:t>’</w:t>
+            </w:r>
+            <w:proofErr w:type="gramEnd"/>
+            <w:r>
+              <w:t>\</w:t>
+            </w:r>
+            <w:proofErr w:type="gramStart"/>
+            <w:r>
+              <w:t>’</w:t>
+            </w:r>
+            <w:proofErr w:type="gramEnd"/>
+            <w:r>
+              <w:t xml:space="preserve"> </w:t>
+            </w:r>
+            <w:r>
+              <w:rPr>
+                <w:rFonts w:hint="eastAsia"/>
+              </w:rPr>
+              <w:t>为转义字符）</w:t>
+            </w:r>
+          </w:p>
+          <w:p/>
+          <w:p>
+            <w:pPr>
+              <w:pStyle w:val="2"/>
+            </w:pPr>
+            <w:r>
+              <w:rPr>
+                <w:rFonts w:hint="eastAsia"/>
+              </w:rPr>
+              <w:t>2</w:t>
+            </w:r>
+            <w:r>
+              <w:t>.2</w:t>
+            </w:r>
+            <w:proofErr w:type="gramStart"/>
+            <w:r>
+              <w:rPr>
+                <w:rFonts w:hint="eastAsia"/>
+              </w:rPr>
+              <w:t>各</w:t>
+            </w:r>
+            <w:proofErr w:type="gramEnd"/>
+            <w:r>
+              <w:rPr>
+                <w:rFonts w:hint="eastAsia"/>
+              </w:rPr>
+              <w:t>类单词的</w:t>
+            </w:r>
+            <w:r>
+              <w:rPr>
+                <w:rFonts w:hint="eastAsia"/>
+              </w:rPr>
+              <w:t>转换图</w:t>
+            </w:r>
+          </w:p>
+          <w:p>
+            <w:pPr>
+              <w:rPr>
+                <w:b/>
+              </w:rPr>
+            </w:pPr>
+            <w:r>
+              <w:rPr>
+                <w:rFonts w:hint="eastAsia"/>
+                <w:b/>
+              </w:rPr>
+              <w:t>关键字</w:t>
+            </w:r>
+          </w:p>
+          <w:p>
+            <w:pPr>
+              <w:rPr>
+                <w:b/>
+              </w:rPr>
+            </w:pPr>
+            <w:r>
+              <w:rPr>
+                <w:noProof/>
+              </w:rPr>
+              <w:drawing>
+                <wp:inline distT="0" distB="0" distL="0" distR="0" wp14:anchorId="1A92060D" wp14:editId="6EFED924">
+                  <wp:extent cx="3696020" cy="670618"/>
+                  <wp:effectExtent l="0" t="0" r="0" b="0"/>
+                  <wp:docPr id="3" name="图片 3"/>
+                  <wp:cNvGraphicFramePr>
+                    <a:graphicFrameLocks xmlns:a="http://schemas.openxmlformats.org/drawingml/2006/main" noChangeAspect="1"/>
+                  </wp:cNvGraphicFramePr>
+                  <a:graphic xmlns:a="http://schemas.openxmlformats.org/drawingml/2006/main">
+                    <a:graphicData uri="http://schemas.openxmlformats.org/drawingml/2006/picture">
+                      <pic:pic xmlns:pic="http://schemas.openxmlformats.org/drawingml/2006/picture">
+                        <pic:nvPicPr>
+                          <pic:cNvPr id="1" name=""/>
+                          <pic:cNvPicPr/>
+                        </pic:nvPicPr>
+                        <pic:blipFill>
+                          <a:blip r:embed="rId7"/>
+                          <a:stretch>
+                            <a:fillRect/>
+                          </a:stretch>
+                        </pic:blipFill>
+                        <pic:spPr>
+                          <a:xfrm>
+                            <a:off x="0" y="0"/>
+                            <a:ext cx="3696020" cy="670618"/>
+                          </a:xfrm>
+                          <a:prstGeom prst="rect">
+                            <a:avLst/>
+                          </a:prstGeom>
+                        </pic:spPr>
+                      </pic:pic>
+                    </a:graphicData>
+                  </a:graphic>
+                </wp:inline>
+              </w:drawing>
+            </w:r>
+          </w:p>
+          <w:p>
+            <w:pPr>
+              <w:rPr>
+                <w:b/>
+              </w:rPr>
+            </w:pPr>
+          </w:p>
+          <w:p>
+            <w:pPr>
+              <w:rPr>
+                <w:b/>
+              </w:rPr>
+            </w:pPr>
+            <w:r>
+              <w:rPr>
+                <w:rFonts w:hint="eastAsia"/>
+                <w:b/>
+              </w:rPr>
+              <w:t>标识符</w:t>
+            </w:r>
+          </w:p>
+          <w:p>
+            <w:pPr>
+              <w:rPr>
+                <w:b/>
+              </w:rPr>
+            </w:pPr>
+            <w:r>
+              <w:rPr>
+                <w:noProof/>
+              </w:rPr>
+              <w:drawing>
+                <wp:inline distT="0" distB="0" distL="0" distR="0" wp14:anchorId="7B2A5E21" wp14:editId="236A0383">
+                  <wp:extent cx="3856054" cy="1173582"/>
+                  <wp:effectExtent l="0" t="0" r="0" b="7620"/>
+                  <wp:docPr id="6" name="图片 6"/>
+                  <wp:cNvGraphicFramePr>
+                    <a:graphicFrameLocks xmlns:a="http://schemas.openxmlformats.org/drawingml/2006/main" noChangeAspect="1"/>
+                  </wp:cNvGraphicFramePr>
+                  <a:graphic xmlns:a="http://schemas.openxmlformats.org/drawingml/2006/main">
+                    <a:graphicData uri="http://schemas.openxmlformats.org/drawingml/2006/picture">
+                      <pic:pic xmlns:pic="http://schemas.openxmlformats.org/drawingml/2006/picture">
+                        <pic:nvPicPr>
+                          <pic:cNvPr id="1" name=""/>
+                          <pic:cNvPicPr/>
+                        </pic:nvPicPr>
+                        <pic:blipFill>
+                          <a:blip r:embed="rId8"/>
+                          <a:stretch>
+                            <a:fillRect/>
+                          </a:stretch>
+                        </pic:blipFill>
+                        <pic:spPr>
+                          <a:xfrm>
+                            <a:off x="0" y="0"/>
+                            <a:ext cx="3856054" cy="1173582"/>
+                          </a:xfrm>
+                          <a:prstGeom prst="rect">
+                            <a:avLst/>
+                          </a:prstGeom>
+                        </pic:spPr>
+                      </pic:pic>
+                    </a:graphicData>
+                  </a:graphic>
+                </wp:inline>
+              </w:drawing>
+            </w:r>
+          </w:p>
+          <w:p>
+            <w:pPr>
+              <w:rPr>
+                <w:b/>
+              </w:rPr>
+            </w:pPr>
+          </w:p>
+          <w:p>
+            <w:pPr>
+              <w:rPr>
+                <w:b/>
+              </w:rPr>
+            </w:pPr>
+            <w:r>
+              <w:rPr>
+                <w:rFonts w:hint="eastAsia"/>
+                <w:b/>
+              </w:rPr>
+              <w:t>整型常数</w:t>
+            </w:r>
+          </w:p>
+          <w:p>
+            <w:pPr>
+              <w:rPr>
+                <w:b/>
+              </w:rPr>
+            </w:pPr>
+            <w:r>
+              <w:rPr>
+                <w:noProof/>
+              </w:rPr>
+              <w:lastRenderedPageBreak/>
+              <w:drawing>
+                <wp:inline distT="0" distB="0" distL="0" distR="0" wp14:anchorId="37ED2189" wp14:editId="1F2C5279">
+                  <wp:extent cx="4999153" cy="975445"/>
+                  <wp:effectExtent l="0" t="0" r="0" b="0"/>
+                  <wp:docPr id="9" name="图片 9"/>
+                  <wp:cNvGraphicFramePr>
+                    <a:graphicFrameLocks xmlns:a="http://schemas.openxmlformats.org/drawingml/2006/main" noChangeAspect="1"/>
+                  </wp:cNvGraphicFramePr>
+                  <a:graphic xmlns:a="http://schemas.openxmlformats.org/drawingml/2006/main">
+                    <a:graphicData uri="http://schemas.openxmlformats.org/drawingml/2006/picture">
+                      <pic:pic xmlns:pic="http://schemas.openxmlformats.org/drawingml/2006/picture">
+                        <pic:nvPicPr>
+                          <pic:cNvPr id="1" name=""/>
+                          <pic:cNvPicPr/>
+                        </pic:nvPicPr>
+                        <pic:blipFill>
+                          <a:blip r:embed="rId9"/>
+                          <a:stretch>
+                            <a:fillRect/>
+                          </a:stretch>
+                        </pic:blipFill>
+                        <pic:spPr>
+                          <a:xfrm>
+                            <a:off x="0" y="0"/>
+                            <a:ext cx="4999153" cy="975445"/>
+                          </a:xfrm>
+                          <a:prstGeom prst="rect">
+                            <a:avLst/>
+                          </a:prstGeom>
+                        </pic:spPr>
+                      </pic:pic>
+                    </a:graphicData>
+                  </a:graphic>
+                </wp:inline>
+              </w:drawing>
+            </w:r>
+          </w:p>
+          <w:p>
+            <w:pPr>
+              <w:rPr>
+                <w:rFonts w:hint="eastAsia"/>
+                <w:b/>
+              </w:rPr>
+            </w:pPr>
+          </w:p>
+          <w:p>
+            <w:pPr>
+              <w:rPr>
+                <w:rFonts w:hint="eastAsia"/>
+                <w:b/>
+              </w:rPr>
+            </w:pPr>
+            <w:r>
+              <w:rPr>
+                <w:rFonts w:hint="eastAsia"/>
+                <w:b/>
+              </w:rPr>
+              <w:t>运算符</w:t>
+            </w:r>
+          </w:p>
+          <w:p>
+            <w:r>
+              <w:rPr>
+                <w:noProof/>
+              </w:rPr>
+              <w:drawing>
+                <wp:inline distT="0" distB="0" distL="0" distR="0" wp14:anchorId="0921ECB7" wp14:editId="05763AC1">
+                  <wp:extent cx="3841010" cy="5167745"/>
+                  <wp:effectExtent l="0" t="0" r="7620" b="0"/>
+                  <wp:docPr id="7" name="图片 7"/>
+                  <wp:cNvGraphicFramePr>
+                    <a:graphicFrameLocks xmlns:a="http://schemas.openxmlformats.org/drawingml/2006/main" noChangeAspect="1"/>
+                  </wp:cNvGraphicFramePr>
+                  <a:graphic xmlns:a="http://schemas.openxmlformats.org/drawingml/2006/main">
+                    <a:graphicData uri="http://schemas.openxmlformats.org/drawingml/2006/picture">
+                      <pic:pic xmlns:pic="http://schemas.openxmlformats.org/drawingml/2006/picture">
+                        <pic:nvPicPr>
+                          <pic:cNvPr id="7" name="运算符.jpg"/>
+                          <pic:cNvPicPr/>
+                        </pic:nvPicPr>
+                        <pic:blipFill>
+                          <a:blip r:embed="rId10">
+                            <a:extLst>
+                              <a:ext uri="{28A0092B-C50C-407E-A947-70E740481C1C}">
+                                <a14:useLocalDpi xmlns:a14="http://schemas.microsoft.com/office/drawing/2010/main" val="0"/>
+                              </a:ext>
+                            </a:extLst>
+                          </a:blip>
+                          <a:stretch>
+                            <a:fillRect/>
+                          </a:stretch>
+                        </pic:blipFill>
+                        <pic:spPr>
+                          <a:xfrm>
+                            <a:off x="0" y="0"/>
+                            <a:ext cx="3853618" cy="5184708"/>
+                          </a:xfrm>
+                          <a:prstGeom prst="rect">
+                            <a:avLst/>
+                          </a:prstGeom>
+                        </pic:spPr>
+                      </pic:pic>
+                    </a:graphicData>
+                  </a:graphic>
+                </wp:inline>
+              </w:drawing>
+            </w:r>
+          </w:p>
+          <w:p>
+            <w:pPr>
+              <w:rPr>
+                <w:b/>
+              </w:rPr>
+            </w:pPr>
+            <w:r>
+              <w:rPr>
+                <w:rFonts w:hint="eastAsia"/>
+                <w:b/>
+              </w:rPr>
+              <w:t>分界符</w:t>
+            </w:r>
+          </w:p>
+          <w:p>
+            <w:pPr>
+              <w:rPr>
+                <w:rFonts w:hint="eastAsia"/>
+                <w:b/>
+              </w:rPr>
+            </w:pPr>
+            <w:r>
+              <w:rPr>
+                <w:rFonts w:hint="eastAsia"/>
+                <w:b/>
+                <w:noProof/>
+              </w:rPr>
+              <w:lastRenderedPageBreak/>
+              <w:drawing>
+                <wp:inline distT="0" distB="0" distL="0" distR="0" wp14:anchorId="3E09599A" wp14:editId="0B665C10">
+                  <wp:extent cx="3326557" cy="5209309"/>
+                  <wp:effectExtent l="0" t="0" r="7620" b="0"/>
+                  <wp:docPr id="10" name="图片 10"/>
+                  <wp:cNvGraphicFramePr>
+                    <a:graphicFrameLocks xmlns:a="http://schemas.openxmlformats.org/drawingml/2006/main" noChangeAspect="1"/>
+                  </wp:cNvGraphicFramePr>
+                  <a:graphic xmlns:a="http://schemas.openxmlformats.org/drawingml/2006/main">
+                    <a:graphicData uri="http://schemas.openxmlformats.org/drawingml/2006/picture">
+                      <pic:pic xmlns:pic="http://schemas.openxmlformats.org/drawingml/2006/picture">
+                        <pic:nvPicPr>
+                          <pic:cNvPr id="10" name="分界符.jpg"/>
+                          <pic:cNvPicPr/>
+                        </pic:nvPicPr>
+                        <pic:blipFill>
+                          <a:blip r:embed="rId11">
+                            <a:extLst>
+                              <a:ext uri="{28A0092B-C50C-407E-A947-70E740481C1C}">
+                                <a14:useLocalDpi xmlns:a14="http://schemas.microsoft.com/office/drawing/2010/main" val="0"/>
+                              </a:ext>
+                            </a:extLst>
+                          </a:blip>
+                          <a:stretch>
+                            <a:fillRect/>
+                          </a:stretch>
+                        </pic:blipFill>
+                        <pic:spPr>
+                          <a:xfrm>
+                            <a:off x="0" y="0"/>
+                            <a:ext cx="3352900" cy="5250562"/>
+                          </a:xfrm>
+                          <a:prstGeom prst="rect">
+                            <a:avLst/>
+                          </a:prstGeom>
+                        </pic:spPr>
+                      </pic:pic>
+                    </a:graphicData>
+                  </a:graphic>
+                </wp:inline>
+              </w:drawing>
+            </w:r>
+          </w:p>
+          <w:p>
+            <w:pPr>
+              <w:rPr>
+                <w:b/>
+              </w:rPr>
+            </w:pPr>
+            <w:r>
+              <w:rPr>
+                <w:rFonts w:hint="eastAsia"/>
+                <w:b/>
+              </w:rPr>
+              <w:t>注释</w:t>
+            </w:r>
+          </w:p>
+          <w:p>
+            <w:pPr>
+              <w:rPr>
+                <w:rFonts w:hint="eastAsia"/>
+                <w:b/>
+              </w:rPr>
+            </w:pPr>
+            <w:r>
+              <w:rPr>
+                <w:rFonts w:hint="eastAsia"/>
+                <w:b/>
+                <w:noProof/>
+              </w:rPr>
+              <w:drawing>
+                <wp:inline distT="0" distB="0" distL="0" distR="0" wp14:anchorId="0A32B3FF" wp14:editId="641493BE">
+                  <wp:extent cx="4973782" cy="1354526"/>
+                  <wp:effectExtent l="0" t="0" r="0" b="0"/>
+                  <wp:docPr id="8" name="图片 8"/>
+                  <wp:cNvGraphicFramePr>
+                    <a:graphicFrameLocks xmlns:a="http://schemas.openxmlformats.org/drawingml/2006/main" noChangeAspect="1"/>
+                  </wp:cNvGraphicFramePr>
+                  <a:graphic xmlns:a="http://schemas.openxmlformats.org/drawingml/2006/main">
+                    <a:graphicData uri="http://schemas.openxmlformats.org/drawingml/2006/picture">
+                      <pic:pic xmlns:pic="http://schemas.openxmlformats.org/drawingml/2006/picture">
+                        <pic:nvPicPr>
+                          <pic:cNvPr id="8" name="注释.jpg"/>
+                          <pic:cNvPicPr/>
+                        </pic:nvPicPr>
+                        <pic:blipFill>
+                          <a:blip r:embed="rId12">
+                            <a:extLst>
+                              <a:ext uri="{28A0092B-C50C-407E-A947-70E740481C1C}">
+                                <a14:useLocalDpi xmlns:a14="http://schemas.microsoft.com/office/drawing/2010/main" val="0"/>
+                              </a:ext>
+                            </a:extLst>
+                          </a:blip>
+                          <a:stretch>
+                            <a:fillRect/>
+                          </a:stretch>
+                        </pic:blipFill>
+                        <pic:spPr>
+                          <a:xfrm>
+                            <a:off x="0" y="0"/>
+                            <a:ext cx="5070071" cy="1380749"/>
+                          </a:xfrm>
+                          <a:prstGeom prst="rect">
+                            <a:avLst/>
+                          </a:prstGeom>
+                        </pic:spPr>
+                      </pic:pic>
+                    </a:graphicData>
+                  </a:graphic>
+                </wp:inline>
+              </w:drawing>
+            </w:r>
           </w:p>
         </w:tc>
       </w:tr>
       <w:tr>
         <w:tc>
           <w:tcPr>
-            <w:tcW w:w="6225" w:type="dxa"/>
+            <w:tcW w:w="6023" w:type="dxa"/>
             <w:gridSpan w:val="9"/>
             <w:tcBorders>
               <w:top w:val="single" w:sz="12" w:space="0" w:color="auto"/>
@@ -1517,9 +2271,6 @@
           <w:p>
             <w:pPr>
               <w:pStyle w:val="1"/>
-              <w:rPr>
-                <w:rFonts w:hint="eastAsia"/>
-              </w:rPr>
             </w:pPr>
             <w:r>
               <w:rPr>
@@ -1541,7 +2292,7 @@
         </w:tc>
         <w:tc>
           <w:tcPr>
-            <w:tcW w:w="1080" w:type="dxa"/>
+            <w:tcW w:w="1087" w:type="dxa"/>
             <w:gridSpan w:val="3"/>
             <w:tcBorders>
               <w:top w:val="single" w:sz="12" w:space="0" w:color="auto"/>
@@ -1552,7 +2303,6 @@
           <w:p>
             <w:pPr>
               <w:rPr>
-                <w:rFonts w:hint="eastAsia"/>
                 <w:b/>
                 <w:sz w:val="24"/>
               </w:rPr>
@@ -1567,7 +2317,7 @@
         </w:tc>
         <w:tc>
           <w:tcPr>
-            <w:tcW w:w="1217" w:type="dxa"/>
+            <w:tcW w:w="1166" w:type="dxa"/>
             <w:tcBorders>
               <w:top w:val="single" w:sz="12" w:space="0" w:color="auto"/>
               <w:left w:val="single" w:sz="4" w:space="0" w:color="auto"/>
@@ -1577,7 +2327,6 @@
           <w:p>
             <w:pPr>
               <w:rPr>
-                <w:rFonts w:hint="eastAsia"/>
                 <w:b/>
                 <w:sz w:val="24"/>
               </w:rPr>
@@ -1591,7 +2340,7 @@
         </w:trPr>
         <w:tc>
           <w:tcPr>
-            <w:tcW w:w="8522" w:type="dxa"/>
+            <w:tcW w:w="8276" w:type="dxa"/>
             <w:gridSpan w:val="13"/>
             <w:tcBorders>
               <w:left w:val="single" w:sz="12" w:space="0" w:color="auto"/>
@@ -1600,11 +2349,6 @@
             </w:tcBorders>
           </w:tcPr>
           <w:p>
-            <w:pPr>
-              <w:rPr>
-                <w:rFonts w:hint="eastAsia"/>
-              </w:rPr>
-            </w:pPr>
             <w:r>
               <w:rPr>
                 <w:rFonts w:hint="eastAsia"/>
@@ -1613,11 +2357,6 @@
             </w:r>
           </w:p>
           <w:p>
-            <w:pPr>
-              <w:rPr>
-                <w:rFonts w:hint="eastAsia"/>
-              </w:rPr>
-            </w:pPr>
             <w:r>
               <w:rPr>
                 <w:rFonts w:hint="eastAsia"/>
@@ -1644,11 +2383,6 @@
             </w:r>
           </w:p>
           <w:p>
-            <w:pPr>
-              <w:rPr>
-                <w:rFonts w:hint="eastAsia"/>
-              </w:rPr>
-            </w:pPr>
             <w:r>
               <w:rPr>
                 <w:rFonts w:hint="eastAsia"/>
@@ -1686,9 +2420,6 @@
                 <w:ilvl w:val="0"/>
                 <w:numId w:val="3"/>
               </w:numPr>
-              <w:rPr>
-                <w:rFonts w:hint="eastAsia"/>
-              </w:rPr>
             </w:pPr>
             <w:r>
               <w:rPr>
@@ -1703,9 +2434,6 @@
                 <w:ilvl w:val="0"/>
                 <w:numId w:val="3"/>
               </w:numPr>
-              <w:rPr>
-                <w:rFonts w:hint="eastAsia"/>
-              </w:rPr>
             </w:pPr>
             <w:r>
               <w:rPr>
@@ -1720,9 +2448,6 @@
                 <w:ilvl w:val="0"/>
                 <w:numId w:val="3"/>
               </w:numPr>
-              <w:rPr>
-                <w:rFonts w:hint="eastAsia"/>
-              </w:rPr>
             </w:pPr>
             <w:r>
               <w:rPr>
@@ -1735,9 +2460,6 @@
             <w:pPr>
               <w:widowControl/>
               <w:jc w:val="left"/>
-              <w:rPr>
-                <w:rFonts w:hint="eastAsia"/>
-              </w:rPr>
             </w:pPr>
           </w:p>
           <w:p>
@@ -1782,11 +2504,6 @@
             </w:r>
           </w:p>
           <w:p>
-            <w:pPr>
-              <w:rPr>
-                <w:rFonts w:hint="eastAsia"/>
-              </w:rPr>
-            </w:pPr>
             <w:r>
               <w:rPr>
                 <w:rFonts w:hint="eastAsia"/>
@@ -1808,7 +2525,7 @@
                           <pic:cNvPicPr/>
                         </pic:nvPicPr>
                         <pic:blipFill>
-                          <a:blip r:embed="rId7">
+                          <a:blip r:embed="rId13">
                             <a:extLst>
                               <a:ext uri="{28A0092B-C50C-407E-A947-70E740481C1C}">
                                 <a14:useLocalDpi xmlns:a14="http://schemas.microsoft.com/office/drawing/2010/main" val="0"/>
@@ -1844,7 +2561,6 @@
               <w:rPr>
                 <w:rFonts w:hint="eastAsia"/>
               </w:rPr>
-              <w:lastRenderedPageBreak/>
               <w:t>3</w:t>
             </w:r>
             <w:r>
@@ -1858,11 +2574,6 @@
             </w:r>
           </w:p>
           <w:p>
-            <w:pPr>
-              <w:rPr>
-                <w:rFonts w:hint="eastAsia"/>
-              </w:rPr>
-            </w:pPr>
             <w:r>
               <w:rPr>
                 <w:rFonts w:hint="eastAsia"/>
@@ -1884,7 +2595,7 @@
                           <pic:cNvPicPr/>
                         </pic:nvPicPr>
                         <pic:blipFill>
-                          <a:blip r:embed="rId8">
+                          <a:blip r:embed="rId14">
                             <a:extLst>
                               <a:ext uri="{28A0092B-C50C-407E-A947-70E740481C1C}">
                                 <a14:useLocalDpi xmlns:a14="http://schemas.microsoft.com/office/drawing/2010/main" val="0"/>
@@ -1915,14 +2626,12 @@
             <w:pPr>
               <w:pStyle w:val="3"/>
               <w:spacing w:after="156"/>
-              <w:rPr>
-                <w:rFonts w:hint="eastAsia"/>
-              </w:rPr>
-            </w:pPr>
-            <w:r>
-              <w:rPr>
-                <w:rFonts w:hint="eastAsia"/>
-              </w:rPr>
+            </w:pPr>
+            <w:r>
+              <w:rPr>
+                <w:rFonts w:hint="eastAsia"/>
+              </w:rPr>
+              <w:lastRenderedPageBreak/>
               <w:t>3</w:t>
             </w:r>
             <w:r>
@@ -1941,13 +2650,57 @@
               <w:t>图</w:t>
             </w:r>
           </w:p>
-          <w:p/>
+          <w:p>
+            <w:r>
+              <w:rPr>
+                <w:noProof/>
+              </w:rPr>
+              <w:drawing>
+                <wp:inline distT="0" distB="0" distL="0" distR="0" wp14:anchorId="0DBB642D" wp14:editId="5F37587C">
+                  <wp:extent cx="5063836" cy="2844064"/>
+                  <wp:effectExtent l="0" t="0" r="3810" b="0"/>
+                  <wp:docPr id="1" name="图片 1"/>
+                  <wp:cNvGraphicFramePr>
+                    <a:graphicFrameLocks xmlns:a="http://schemas.openxmlformats.org/drawingml/2006/main" noChangeAspect="1"/>
+                  </wp:cNvGraphicFramePr>
+                  <a:graphic xmlns:a="http://schemas.openxmlformats.org/drawingml/2006/main">
+                    <a:graphicData uri="http://schemas.openxmlformats.org/drawingml/2006/picture">
+                      <pic:pic xmlns:pic="http://schemas.openxmlformats.org/drawingml/2006/picture">
+                        <pic:nvPicPr>
+                          <pic:cNvPr id="1" name="功能模块图.jpg"/>
+                          <pic:cNvPicPr/>
+                        </pic:nvPicPr>
+                        <pic:blipFill>
+                          <a:blip r:embed="rId15">
+                            <a:extLst>
+                              <a:ext uri="{28A0092B-C50C-407E-A947-70E740481C1C}">
+                                <a14:useLocalDpi xmlns:a14="http://schemas.microsoft.com/office/drawing/2010/main" val="0"/>
+                              </a:ext>
+                            </a:extLst>
+                          </a:blip>
+                          <a:stretch>
+                            <a:fillRect/>
+                          </a:stretch>
+                        </pic:blipFill>
+                        <pic:spPr>
+                          <a:xfrm>
+                            <a:off x="0" y="0"/>
+                            <a:ext cx="5070161" cy="2847617"/>
+                          </a:xfrm>
+                          <a:prstGeom prst="rect">
+                            <a:avLst/>
+                          </a:prstGeom>
+                        </pic:spPr>
+                      </pic:pic>
+                    </a:graphicData>
+                  </a:graphic>
+                </wp:inline>
+              </w:drawing>
+            </w:r>
+          </w:p>
           <w:p>
             <w:pPr>
               <w:pStyle w:val="2"/>
-              <w:rPr>
-                <w:rFonts w:hint="eastAsia"/>
-              </w:rPr>
             </w:pPr>
             <w:r>
               <w:rPr>
@@ -1964,8 +2717,6 @@
               </w:rPr>
               <w:t>系统详细设计</w:t>
             </w:r>
-            <w:bookmarkStart w:id="0" w:name="_GoBack"/>
-            <w:bookmarkEnd w:id="0"/>
           </w:p>
           <w:p>
             <w:pPr>
@@ -1993,7 +2744,6 @@
               <w:widowControl/>
               <w:jc w:val="left"/>
               <w:rPr>
-                <w:rFonts w:hint="eastAsia"/>
                 <w:b/>
               </w:rPr>
             </w:pPr>
@@ -2003,6 +2753,70 @@
                 <w:b/>
               </w:rPr>
               <w:t>输入缓冲区</w:t>
+            </w:r>
+          </w:p>
+          <w:p>
+            <w:pPr>
+              <w:widowControl/>
+              <w:jc w:val="left"/>
+            </w:pPr>
+            <w:r>
+              <w:rPr>
+                <w:rFonts w:hint="eastAsia"/>
+              </w:rPr>
+              <w:t>用于词法分析时的数据结构。构造函数需要输入文本，即为待词法分析的文本，然后在其最后加上字符</w:t>
+            </w:r>
+            <w:proofErr w:type="gramStart"/>
+            <w:r>
+              <w:t>’</w:t>
+            </w:r>
+            <w:proofErr w:type="gramEnd"/>
+            <w:r>
+              <w:t>\0</w:t>
+            </w:r>
+            <w:proofErr w:type="gramStart"/>
+            <w:r>
+              <w:t>’</w:t>
+            </w:r>
+            <w:proofErr w:type="gramEnd"/>
+            <w:r>
+              <w:rPr>
+                <w:rFonts w:hint="eastAsia"/>
+              </w:rPr>
+              <w:t>，便于判断</w:t>
+            </w:r>
+            <w:r>
+              <w:rPr>
+                <w:rFonts w:hint="eastAsia"/>
+              </w:rPr>
+              <w:t>文本是否读到末尾。</w:t>
+            </w:r>
+          </w:p>
+          <w:p>
+            <w:pPr>
+              <w:widowControl/>
+              <w:jc w:val="left"/>
+              <w:rPr>
+                <w:rFonts w:hint="eastAsia"/>
+              </w:rPr>
+            </w:pPr>
+            <w:r>
+              <w:rPr>
+                <w:rFonts w:hint="eastAsia"/>
+              </w:rPr>
+              <w:t>其主要功能为缓存</w:t>
+            </w:r>
+            <w:r>
+              <w:rPr>
+                <w:rFonts w:hint="eastAsia"/>
+              </w:rPr>
+              <w:t>token</w:t>
+            </w:r>
+            <w:r>
+              <w:rPr>
+                <w:rFonts w:hint="eastAsia"/>
+              </w:rPr>
+              <w:t>以及模拟读入字符指针的移动。</w:t>
             </w:r>
           </w:p>
           <w:p>
@@ -2082,7 +2896,7 @@
               <w:adjustRightInd w:val="0"/>
               <w:jc w:val="left"/>
               <w:rPr>
-                <w:rFonts w:ascii="Consolas" w:hAnsi="Consolas" w:cs="Consolas" w:hint="eastAsia"/>
+                <w:rFonts w:ascii="Consolas" w:hAnsi="Consolas" w:cs="Consolas"/>
                 <w:kern w:val="0"/>
                 <w:sz w:val="20"/>
                 <w:szCs w:val="20"/>
@@ -2308,7 +3122,7 @@
               <w:adjustRightInd w:val="0"/>
               <w:jc w:val="left"/>
               <w:rPr>
-                <w:rFonts w:ascii="Consolas" w:hAnsi="Consolas" w:cs="Consolas" w:hint="eastAsia"/>
+                <w:rFonts w:ascii="Consolas" w:hAnsi="Consolas" w:cs="Consolas"/>
                 <w:kern w:val="0"/>
                 <w:sz w:val="20"/>
                 <w:szCs w:val="20"/>
@@ -2428,7 +3242,7 @@
               <w:adjustRightInd w:val="0"/>
               <w:jc w:val="left"/>
               <w:rPr>
-                <w:rFonts w:ascii="Consolas" w:hAnsi="Consolas" w:cs="Consolas" w:hint="eastAsia"/>
+                <w:rFonts w:ascii="Consolas" w:hAnsi="Consolas" w:cs="Consolas"/>
                 <w:kern w:val="0"/>
                 <w:sz w:val="20"/>
                 <w:szCs w:val="20"/>
@@ -2552,7 +3366,7 @@
               <w:adjustRightInd w:val="0"/>
               <w:jc w:val="left"/>
               <w:rPr>
-                <w:rFonts w:ascii="Consolas" w:hAnsi="Consolas" w:cs="Consolas" w:hint="eastAsia"/>
+                <w:rFonts w:ascii="Consolas" w:hAnsi="Consolas" w:cs="Consolas"/>
                 <w:kern w:val="0"/>
                 <w:sz w:val="20"/>
                 <w:szCs w:val="20"/>
@@ -2789,7 +3603,7 @@
               <w:adjustRightInd w:val="0"/>
               <w:jc w:val="left"/>
               <w:rPr>
-                <w:rFonts w:ascii="Consolas" w:hAnsi="Consolas" w:cs="Consolas" w:hint="eastAsia"/>
+                <w:rFonts w:ascii="Consolas" w:hAnsi="Consolas" w:cs="Consolas"/>
                 <w:kern w:val="0"/>
                 <w:sz w:val="20"/>
                 <w:szCs w:val="20"/>
@@ -3020,7 +3834,7 @@
               <w:adjustRightInd w:val="0"/>
               <w:jc w:val="left"/>
               <w:rPr>
-                <w:rFonts w:ascii="Consolas" w:hAnsi="Consolas" w:cs="Consolas" w:hint="eastAsia"/>
+                <w:rFonts w:ascii="Consolas" w:hAnsi="Consolas" w:cs="Consolas"/>
                 <w:kern w:val="0"/>
                 <w:sz w:val="20"/>
                 <w:szCs w:val="20"/>
@@ -3222,7 +4036,7 @@
               <w:adjustRightInd w:val="0"/>
               <w:jc w:val="left"/>
               <w:rPr>
-                <w:rFonts w:ascii="Consolas" w:hAnsi="Consolas" w:cs="Consolas" w:hint="eastAsia"/>
+                <w:rFonts w:ascii="Consolas" w:hAnsi="Consolas" w:cs="Consolas"/>
                 <w:kern w:val="0"/>
                 <w:sz w:val="20"/>
                 <w:szCs w:val="20"/>
@@ -3370,20 +4184,19 @@
               <w:adjustRightInd w:val="0"/>
               <w:jc w:val="left"/>
               <w:rPr>
-                <w:rFonts w:ascii="Consolas" w:hAnsi="Consolas" w:cs="Consolas" w:hint="eastAsia"/>
-                <w:kern w:val="0"/>
-                <w:sz w:val="20"/>
-                <w:szCs w:val="20"/>
-              </w:rPr>
-            </w:pPr>
-            <w:r>
-              <w:rPr>
-                <w:rFonts w:ascii="Consolas" w:hAnsi="Consolas" w:cs="Consolas"/>
-                <w:kern w:val="0"/>
-                <w:sz w:val="20"/>
-                <w:szCs w:val="20"/>
-              </w:rPr>
-              <w:lastRenderedPageBreak/>
+                <w:rFonts w:ascii="Consolas" w:hAnsi="Consolas" w:cs="Consolas"/>
+                <w:kern w:val="0"/>
+                <w:sz w:val="20"/>
+                <w:szCs w:val="20"/>
+              </w:rPr>
+            </w:pPr>
+            <w:r>
+              <w:rPr>
+                <w:rFonts w:ascii="Consolas" w:hAnsi="Consolas" w:cs="Consolas"/>
+                <w:kern w:val="0"/>
+                <w:sz w:val="20"/>
+                <w:szCs w:val="20"/>
+              </w:rPr>
               <w:tab/>
               <w:t>//</w:t>
             </w:r>
@@ -3518,7 +4331,7 @@
               <w:adjustRightInd w:val="0"/>
               <w:jc w:val="left"/>
               <w:rPr>
-                <w:rFonts w:ascii="Consolas" w:hAnsi="Consolas" w:cs="Consolas" w:hint="eastAsia"/>
+                <w:rFonts w:ascii="Consolas" w:hAnsi="Consolas" w:cs="Consolas"/>
                 <w:kern w:val="0"/>
                 <w:sz w:val="20"/>
                 <w:szCs w:val="20"/>
@@ -3725,7 +4538,7 @@
               <w:adjustRightInd w:val="0"/>
               <w:jc w:val="left"/>
               <w:rPr>
-                <w:rFonts w:ascii="Consolas" w:hAnsi="Consolas" w:cs="Consolas" w:hint="eastAsia"/>
+                <w:rFonts w:ascii="Consolas" w:hAnsi="Consolas" w:cs="Consolas"/>
                 <w:kern w:val="0"/>
                 <w:sz w:val="20"/>
                 <w:szCs w:val="20"/>
@@ -3874,7 +4687,7 @@
               <w:adjustRightInd w:val="0"/>
               <w:jc w:val="left"/>
               <w:rPr>
-                <w:rFonts w:ascii="Consolas" w:hAnsi="Consolas" w:cs="Consolas" w:hint="eastAsia"/>
+                <w:rFonts w:ascii="Consolas" w:hAnsi="Consolas" w:cs="Consolas"/>
                 <w:kern w:val="0"/>
                 <w:sz w:val="20"/>
                 <w:szCs w:val="20"/>
@@ -4023,7 +4836,7 @@
               <w:adjustRightInd w:val="0"/>
               <w:jc w:val="left"/>
               <w:rPr>
-                <w:rFonts w:ascii="Consolas" w:hAnsi="Consolas" w:cs="Consolas" w:hint="eastAsia"/>
+                <w:rFonts w:ascii="Consolas" w:hAnsi="Consolas" w:cs="Consolas"/>
                 <w:kern w:val="0"/>
                 <w:sz w:val="20"/>
                 <w:szCs w:val="20"/>
@@ -4186,9 +4999,6 @@
             <w:pPr>
               <w:pStyle w:val="3"/>
               <w:spacing w:after="156"/>
-              <w:rPr>
-                <w:rFonts w:hint="eastAsia"/>
-              </w:rPr>
             </w:pPr>
             <w:r>
               <w:rPr>
@@ -4233,14 +5043,12 @@
             <w:r>
               <w:rPr>
                 <w:color w:val="7F0055"/>
-                <w:shd w:val="clear" w:color="auto" w:fill="E8F2FE"/>
               </w:rPr>
               <w:t>private</w:t>
             </w:r>
             <w:r>
               <w:rPr>
                 <w:color w:val="000000"/>
-                <w:shd w:val="clear" w:color="auto" w:fill="E8F2FE"/>
               </w:rPr>
               <w:t xml:space="preserve"> </w:t>
             </w:r>
@@ -4248,7 +5056,6 @@
             <w:r>
               <w:rPr>
                 <w:color w:val="7F0055"/>
-                <w:shd w:val="clear" w:color="auto" w:fill="E8F2FE"/>
               </w:rPr>
               <w:t>boolean</w:t>
             </w:r>
@@ -4256,7 +5063,6 @@
             <w:r>
               <w:rPr>
                 <w:color w:val="000000"/>
-                <w:shd w:val="clear" w:color="auto" w:fill="E8F2FE"/>
               </w:rPr>
               <w:t xml:space="preserve"> </w:t>
             </w:r>
@@ -4264,7 +5070,6 @@
             <w:r>
               <w:rPr>
                 <w:color w:val="000000"/>
-                <w:shd w:val="clear" w:color="auto" w:fill="D4D4D4"/>
               </w:rPr>
               <w:t>scanToken</w:t>
             </w:r>
@@ -4272,7 +5077,6 @@
             <w:r>
               <w:rPr>
                 <w:color w:val="000000"/>
-                <w:shd w:val="clear" w:color="auto" w:fill="E8F2FE"/>
               </w:rPr>
               <w:t>()</w:t>
             </w:r>
@@ -4298,6 +5102,11 @@
             </w:r>
           </w:p>
           <w:p>
+            <w:pPr>
+              <w:rPr>
+                <w:rFonts w:hint="eastAsia"/>
+              </w:rPr>
+            </w:pPr>
             <w:r>
               <w:rPr>
                 <w:rFonts w:hint="eastAsia"/>
@@ -4348,13 +5157,7 @@
               <w:t>。</w:t>
             </w:r>
           </w:p>
-          <w:p>
-            <w:pPr>
-              <w:rPr>
-                <w:rFonts w:hint="eastAsia"/>
-              </w:rPr>
-            </w:pPr>
-          </w:p>
+          <w:p/>
           <w:p>
             <w:r>
               <w:rPr>
@@ -4669,22 +5472,608 @@
           </w:p>
           <w:p>
             <w:pPr>
-              <w:rPr>
-                <w:rFonts w:hint="eastAsia"/>
-              </w:rPr>
-            </w:pPr>
-          </w:p>
-          <w:p>
-            <w:pPr>
-              <w:rPr>
-                <w:rFonts w:hint="eastAsia"/>
-              </w:rPr>
-            </w:pPr>
-            <w:r>
-              <w:rPr>
-                <w:rFonts w:hint="eastAsia"/>
-              </w:rPr>
-              <w:t>程序流程如下：</w:t>
+              <w:pStyle w:val="a7"/>
+              <w:numPr>
+                <w:ilvl w:val="0"/>
+                <w:numId w:val="5"/>
+              </w:numPr>
+              <w:ind w:firstLineChars="0"/>
+            </w:pPr>
+            <w:r>
+              <w:rPr>
+                <w:rFonts w:ascii="Consolas" w:eastAsiaTheme="minorEastAsia" w:hAnsi="Consolas" w:cs="Consolas"/>
+                <w:b/>
+                <w:bCs/>
+                <w:color w:val="7F0055"/>
+                <w:kern w:val="0"/>
+                <w:sz w:val="20"/>
+                <w:szCs w:val="20"/>
+              </w:rPr>
+              <w:t>private</w:t>
+            </w:r>
+            <w:r>
+              <w:rPr>
+                <w:rFonts w:ascii="Consolas" w:eastAsiaTheme="minorEastAsia" w:hAnsi="Consolas" w:cs="Consolas"/>
+                <w:color w:val="000000"/>
+                <w:kern w:val="0"/>
+                <w:sz w:val="20"/>
+                <w:szCs w:val="20"/>
+              </w:rPr>
+              <w:t xml:space="preserve"> </w:t>
+            </w:r>
+            <w:r>
+              <w:rPr>
+                <w:rFonts w:ascii="Consolas" w:eastAsiaTheme="minorEastAsia" w:hAnsi="Consolas" w:cs="Consolas"/>
+                <w:b/>
+                <w:bCs/>
+                <w:color w:val="7F0055"/>
+                <w:kern w:val="0"/>
+                <w:sz w:val="20"/>
+                <w:szCs w:val="20"/>
+              </w:rPr>
+              <w:t>void</w:t>
+            </w:r>
+            <w:r>
+              <w:rPr>
+                <w:rFonts w:ascii="Consolas" w:eastAsiaTheme="minorEastAsia" w:hAnsi="Consolas" w:cs="Consolas"/>
+                <w:color w:val="000000"/>
+                <w:kern w:val="0"/>
+                <w:sz w:val="20"/>
+                <w:szCs w:val="20"/>
+              </w:rPr>
+              <w:t xml:space="preserve"> </w:t>
+            </w:r>
+            <w:proofErr w:type="spellStart"/>
+            <w:proofErr w:type="gramStart"/>
+            <w:r>
+              <w:rPr>
+                <w:rFonts w:ascii="Consolas" w:eastAsiaTheme="minorEastAsia" w:hAnsi="Consolas" w:cs="Consolas"/>
+                <w:color w:val="000000"/>
+                <w:kern w:val="0"/>
+                <w:sz w:val="20"/>
+                <w:szCs w:val="20"/>
+              </w:rPr>
+              <w:t>outputError</w:t>
+            </w:r>
+            <w:proofErr w:type="spellEnd"/>
+            <w:r>
+              <w:rPr>
+                <w:rFonts w:ascii="Consolas" w:eastAsiaTheme="minorEastAsia" w:hAnsi="Consolas" w:cs="Consolas"/>
+                <w:color w:val="000000"/>
+                <w:kern w:val="0"/>
+                <w:sz w:val="20"/>
+                <w:szCs w:val="20"/>
+              </w:rPr>
+              <w:t>(</w:t>
+            </w:r>
+            <w:proofErr w:type="gramEnd"/>
+            <w:r>
+              <w:rPr>
+                <w:rFonts w:ascii="Consolas" w:eastAsiaTheme="minorEastAsia" w:hAnsi="Consolas" w:cs="Consolas"/>
+                <w:color w:val="000000"/>
+                <w:kern w:val="0"/>
+                <w:sz w:val="20"/>
+                <w:szCs w:val="20"/>
+              </w:rPr>
+              <w:t xml:space="preserve">String </w:t>
+            </w:r>
+            <w:r>
+              <w:rPr>
+                <w:rFonts w:ascii="Consolas" w:eastAsiaTheme="minorEastAsia" w:hAnsi="Consolas" w:cs="Consolas"/>
+                <w:color w:val="6A3E3E"/>
+                <w:kern w:val="0"/>
+                <w:sz w:val="20"/>
+                <w:szCs w:val="20"/>
+              </w:rPr>
+              <w:t>description</w:t>
+            </w:r>
+            <w:r>
+              <w:rPr>
+                <w:rFonts w:ascii="Consolas" w:eastAsiaTheme="minorEastAsia" w:hAnsi="Consolas" w:cs="Consolas"/>
+                <w:color w:val="000000"/>
+                <w:kern w:val="0"/>
+                <w:sz w:val="20"/>
+                <w:szCs w:val="20"/>
+              </w:rPr>
+              <w:t xml:space="preserve">, </w:t>
+            </w:r>
+            <w:r>
+              <w:rPr>
+                <w:rFonts w:ascii="Consolas" w:eastAsiaTheme="minorEastAsia" w:hAnsi="Consolas" w:cs="Consolas"/>
+                <w:b/>
+                <w:bCs/>
+                <w:color w:val="7F0055"/>
+                <w:kern w:val="0"/>
+                <w:sz w:val="20"/>
+                <w:szCs w:val="20"/>
+              </w:rPr>
+              <w:t>int</w:t>
+            </w:r>
+            <w:r>
+              <w:rPr>
+                <w:rFonts w:ascii="Consolas" w:eastAsiaTheme="minorEastAsia" w:hAnsi="Consolas" w:cs="Consolas"/>
+                <w:color w:val="000000"/>
+                <w:kern w:val="0"/>
+                <w:sz w:val="20"/>
+                <w:szCs w:val="20"/>
+              </w:rPr>
+              <w:t xml:space="preserve"> </w:t>
+            </w:r>
+            <w:r>
+              <w:rPr>
+                <w:rFonts w:ascii="Consolas" w:eastAsiaTheme="minorEastAsia" w:hAnsi="Consolas" w:cs="Consolas"/>
+                <w:color w:val="6A3E3E"/>
+                <w:kern w:val="0"/>
+                <w:sz w:val="20"/>
+                <w:szCs w:val="20"/>
+              </w:rPr>
+              <w:t>row</w:t>
+            </w:r>
+            <w:r>
+              <w:rPr>
+                <w:rFonts w:ascii="Consolas" w:eastAsiaTheme="minorEastAsia" w:hAnsi="Consolas" w:cs="Consolas"/>
+                <w:color w:val="000000"/>
+                <w:kern w:val="0"/>
+                <w:sz w:val="20"/>
+                <w:szCs w:val="20"/>
+              </w:rPr>
+              <w:t>)</w:t>
+            </w:r>
+          </w:p>
+          <w:p>
+            <w:pPr>
+              <w:rPr>
+                <w:rFonts w:hint="eastAsia"/>
+              </w:rPr>
+            </w:pPr>
+            <w:r>
+              <w:tab/>
+            </w:r>
+            <w:r>
+              <w:tab/>
+            </w:r>
+            <w:r>
+              <w:rPr>
+                <w:rFonts w:hint="eastAsia"/>
+              </w:rPr>
+              <w:t>输出错误信息</w:t>
+            </w:r>
+          </w:p>
+          <w:p>
+            <w:r>
+              <w:rPr>
+                <w:rFonts w:hint="eastAsia"/>
+              </w:rPr>
+              <w:t>程序会从输入缓冲区中依次读入字符</w:t>
+            </w:r>
+            <w:r>
+              <w:rPr>
+                <w:rFonts w:hint="eastAsia"/>
+              </w:rPr>
+              <w:t>。</w:t>
+            </w:r>
+          </w:p>
+          <w:p>
+            <w:r>
+              <w:rPr>
+                <w:rFonts w:hint="eastAsia"/>
+              </w:rPr>
+              <w:t>如果满足自动机状态转换条件则一直读入知道到达终态</w:t>
+            </w:r>
+            <w:r>
+              <w:rPr>
+                <w:rFonts w:hint="eastAsia"/>
+              </w:rPr>
+              <w:t>；</w:t>
+            </w:r>
+          </w:p>
+          <w:p>
+            <w:r>
+              <w:rPr>
+                <w:rFonts w:hint="eastAsia"/>
+              </w:rPr>
+              <w:t>一旦</w:t>
+            </w:r>
+            <w:r>
+              <w:rPr>
+                <w:rFonts w:hint="eastAsia"/>
+              </w:rPr>
+              <w:t>状态转移失败</w:t>
+            </w:r>
+            <w:r>
+              <w:rPr>
+                <w:rFonts w:hint="eastAsia"/>
+              </w:rPr>
+              <w:t>则输入缓冲区回退</w:t>
+            </w:r>
+            <w:r>
+              <w:rPr>
+                <w:rFonts w:hint="eastAsia"/>
+              </w:rPr>
+              <w:t xml:space="preserve"> </w:t>
+            </w:r>
+            <w:proofErr w:type="spellStart"/>
+            <w:r>
+              <w:t>tokenBffer.retract</w:t>
+            </w:r>
+            <w:proofErr w:type="spellEnd"/>
+            <w:r>
+              <w:t xml:space="preserve">() </w:t>
+            </w:r>
+            <w:r>
+              <w:rPr>
+                <w:rFonts w:hint="eastAsia"/>
+              </w:rPr>
+              <w:t>；</w:t>
+            </w:r>
+          </w:p>
+          <w:p>
+            <w:r>
+              <w:rPr>
+                <w:rFonts w:hint="eastAsia"/>
+              </w:rPr>
+              <w:t>当到达终态时，调用</w:t>
+            </w:r>
+            <w:proofErr w:type="spellStart"/>
+            <w:r>
+              <w:rPr>
+                <w:rFonts w:hint="eastAsia"/>
+              </w:rPr>
+              <w:t>a</w:t>
+            </w:r>
+            <w:r>
+              <w:t>ccrptToken</w:t>
+            </w:r>
+            <w:proofErr w:type="spellEnd"/>
+            <w:r>
+              <w:t xml:space="preserve">() </w:t>
+            </w:r>
+            <w:r>
+              <w:rPr>
+                <w:rFonts w:hint="eastAsia"/>
+              </w:rPr>
+              <w:t>方法接受</w:t>
+            </w:r>
+            <w:r>
+              <w:rPr>
+                <w:rFonts w:hint="eastAsia"/>
+              </w:rPr>
+              <w:t>tok</w:t>
+            </w:r>
+            <w:r>
+              <w:rPr>
+                <w:rFonts w:hint="eastAsia"/>
+              </w:rPr>
+              <w:t>e</w:t>
+            </w:r>
+            <w:r>
+              <w:rPr>
+                <w:rFonts w:hint="eastAsia"/>
+              </w:rPr>
+              <w:t>n</w:t>
+            </w:r>
+            <w:r>
+              <w:rPr>
+                <w:rFonts w:hint="eastAsia"/>
+              </w:rPr>
+              <w:t>；</w:t>
+            </w:r>
+          </w:p>
+          <w:p>
+            <w:pPr>
+              <w:rPr>
+                <w:rFonts w:hint="eastAsia"/>
+              </w:rPr>
+            </w:pPr>
+            <w:r>
+              <w:rPr>
+                <w:rFonts w:hint="eastAsia"/>
+              </w:rPr>
+              <w:t>如果</w:t>
+            </w:r>
+            <w:r>
+              <w:rPr>
+                <w:rFonts w:hint="eastAsia"/>
+              </w:rPr>
+              <w:t>出现错误，则调用</w:t>
+            </w:r>
+            <w:proofErr w:type="spellStart"/>
+            <w:r>
+              <w:t>outputError</w:t>
+            </w:r>
+            <w:proofErr w:type="spellEnd"/>
+            <w:r>
+              <w:t>()</w:t>
+            </w:r>
+            <w:r>
+              <w:rPr>
+                <w:rFonts w:hint="eastAsia"/>
+              </w:rPr>
+              <w:t>方法，输出错误信息</w:t>
+            </w:r>
+            <w:r>
+              <w:rPr>
+                <w:rFonts w:hint="eastAsia"/>
+              </w:rPr>
+              <w:t>。</w:t>
+            </w:r>
+          </w:p>
+          <w:p>
+            <w:pPr>
+              <w:pStyle w:val="4"/>
+              <w:spacing w:before="156"/>
+              <w:rPr>
+                <w:rFonts w:ascii="Consolas" w:eastAsiaTheme="minorEastAsia" w:hAnsi="Consolas" w:cs="Consolas"/>
+                <w:color w:val="000000"/>
+                <w:kern w:val="0"/>
+                <w:sz w:val="20"/>
+                <w:szCs w:val="20"/>
+              </w:rPr>
+            </w:pPr>
+            <w:r>
+              <w:rPr>
+                <w:rFonts w:hint="eastAsia"/>
+              </w:rPr>
+              <w:t>3</w:t>
+            </w:r>
+            <w:r>
+              <w:t xml:space="preserve">.2.2.2 </w:t>
+            </w:r>
+            <w:r>
+              <w:rPr>
+                <w:rFonts w:hint="eastAsia"/>
+              </w:rPr>
+              <w:t>接受token程序</w:t>
+            </w:r>
+            <w:r>
+              <w:rPr>
+                <w:rFonts w:ascii="Consolas" w:eastAsiaTheme="minorEastAsia" w:hAnsi="Consolas" w:cs="Consolas"/>
+                <w:b w:val="0"/>
+                <w:bCs w:val="0"/>
+                <w:color w:val="7F0055"/>
+                <w:kern w:val="0"/>
+                <w:sz w:val="20"/>
+                <w:szCs w:val="20"/>
+              </w:rPr>
+              <w:t>private</w:t>
+            </w:r>
+            <w:r>
+              <w:rPr>
+                <w:rFonts w:ascii="Consolas" w:eastAsiaTheme="minorEastAsia" w:hAnsi="Consolas" w:cs="Consolas"/>
+                <w:color w:val="000000"/>
+                <w:kern w:val="0"/>
+                <w:sz w:val="20"/>
+                <w:szCs w:val="20"/>
+              </w:rPr>
+              <w:t xml:space="preserve"> </w:t>
+            </w:r>
+            <w:r>
+              <w:rPr>
+                <w:rFonts w:ascii="Consolas" w:eastAsiaTheme="minorEastAsia" w:hAnsi="Consolas" w:cs="Consolas"/>
+                <w:b w:val="0"/>
+                <w:bCs w:val="0"/>
+                <w:color w:val="7F0055"/>
+                <w:kern w:val="0"/>
+                <w:sz w:val="20"/>
+                <w:szCs w:val="20"/>
+              </w:rPr>
+              <w:t>void</w:t>
+            </w:r>
+            <w:r>
+              <w:rPr>
+                <w:rFonts w:ascii="Consolas" w:eastAsiaTheme="minorEastAsia" w:hAnsi="Consolas" w:cs="Consolas"/>
+                <w:color w:val="000000"/>
+                <w:kern w:val="0"/>
+                <w:sz w:val="20"/>
+                <w:szCs w:val="20"/>
+              </w:rPr>
+              <w:t xml:space="preserve"> </w:t>
+            </w:r>
+            <w:proofErr w:type="spellStart"/>
+            <w:r>
+              <w:rPr>
+                <w:rFonts w:ascii="Consolas" w:eastAsiaTheme="minorEastAsia" w:hAnsi="Consolas" w:cs="Consolas"/>
+                <w:color w:val="000000"/>
+                <w:kern w:val="0"/>
+                <w:sz w:val="20"/>
+                <w:szCs w:val="20"/>
+              </w:rPr>
+              <w:t>acceptToken</w:t>
+            </w:r>
+            <w:proofErr w:type="spellEnd"/>
+            <w:r>
+              <w:rPr>
+                <w:rFonts w:ascii="Consolas" w:eastAsiaTheme="minorEastAsia" w:hAnsi="Consolas" w:cs="Consolas"/>
+                <w:color w:val="000000"/>
+                <w:kern w:val="0"/>
+                <w:sz w:val="20"/>
+                <w:szCs w:val="20"/>
+              </w:rPr>
+              <w:t>(</w:t>
+            </w:r>
+            <w:r>
+              <w:rPr>
+                <w:rFonts w:ascii="Consolas" w:eastAsiaTheme="minorEastAsia" w:hAnsi="Consolas" w:cs="Consolas"/>
+                <w:b w:val="0"/>
+                <w:bCs w:val="0"/>
+                <w:color w:val="7F0055"/>
+                <w:kern w:val="0"/>
+                <w:sz w:val="20"/>
+                <w:szCs w:val="20"/>
+              </w:rPr>
+              <w:t>int</w:t>
+            </w:r>
+            <w:r>
+              <w:rPr>
+                <w:rFonts w:ascii="Consolas" w:eastAsiaTheme="minorEastAsia" w:hAnsi="Consolas" w:cs="Consolas"/>
+                <w:color w:val="000000"/>
+                <w:kern w:val="0"/>
+                <w:sz w:val="20"/>
+                <w:szCs w:val="20"/>
+              </w:rPr>
+              <w:t xml:space="preserve"> </w:t>
+            </w:r>
+            <w:r>
+              <w:rPr>
+                <w:rFonts w:ascii="Consolas" w:eastAsiaTheme="minorEastAsia" w:hAnsi="Consolas" w:cs="Consolas"/>
+                <w:color w:val="6A3E3E"/>
+                <w:kern w:val="0"/>
+                <w:sz w:val="20"/>
+                <w:szCs w:val="20"/>
+              </w:rPr>
+              <w:t>type</w:t>
+            </w:r>
+            <w:r>
+              <w:rPr>
+                <w:rFonts w:ascii="Consolas" w:eastAsiaTheme="minorEastAsia" w:hAnsi="Consolas" w:cs="Consolas"/>
+                <w:color w:val="000000"/>
+                <w:kern w:val="0"/>
+                <w:sz w:val="20"/>
+                <w:szCs w:val="20"/>
+              </w:rPr>
+              <w:t xml:space="preserve">, String </w:t>
+            </w:r>
+            <w:r>
+              <w:rPr>
+                <w:rFonts w:ascii="Consolas" w:eastAsiaTheme="minorEastAsia" w:hAnsi="Consolas" w:cs="Consolas"/>
+                <w:color w:val="6A3E3E"/>
+                <w:kern w:val="0"/>
+                <w:sz w:val="20"/>
+                <w:szCs w:val="20"/>
+              </w:rPr>
+              <w:t>token</w:t>
+            </w:r>
+            <w:r>
+              <w:rPr>
+                <w:rFonts w:ascii="Consolas" w:eastAsiaTheme="minorEastAsia" w:hAnsi="Consolas" w:cs="Consolas"/>
+                <w:color w:val="000000"/>
+                <w:kern w:val="0"/>
+                <w:sz w:val="20"/>
+                <w:szCs w:val="20"/>
+              </w:rPr>
+              <w:t xml:space="preserve">, </w:t>
+            </w:r>
+            <w:r>
+              <w:rPr>
+                <w:rFonts w:ascii="Consolas" w:eastAsiaTheme="minorEastAsia" w:hAnsi="Consolas" w:cs="Consolas"/>
+                <w:b w:val="0"/>
+                <w:bCs w:val="0"/>
+                <w:color w:val="7F0055"/>
+                <w:kern w:val="0"/>
+                <w:sz w:val="20"/>
+                <w:szCs w:val="20"/>
+              </w:rPr>
+              <w:t>int</w:t>
+            </w:r>
+            <w:r>
+              <w:rPr>
+                <w:rFonts w:ascii="Consolas" w:eastAsiaTheme="minorEastAsia" w:hAnsi="Consolas" w:cs="Consolas"/>
+                <w:color w:val="000000"/>
+                <w:kern w:val="0"/>
+                <w:sz w:val="20"/>
+                <w:szCs w:val="20"/>
+              </w:rPr>
+              <w:t xml:space="preserve"> </w:t>
+            </w:r>
+            <w:r>
+              <w:rPr>
+                <w:rFonts w:ascii="Consolas" w:eastAsiaTheme="minorEastAsia" w:hAnsi="Consolas" w:cs="Consolas"/>
+                <w:color w:val="6A3E3E"/>
+                <w:kern w:val="0"/>
+                <w:sz w:val="20"/>
+                <w:szCs w:val="20"/>
+              </w:rPr>
+              <w:t>row</w:t>
+            </w:r>
+            <w:r>
+              <w:rPr>
+                <w:rFonts w:ascii="Consolas" w:eastAsiaTheme="minorEastAsia" w:hAnsi="Consolas" w:cs="Consolas"/>
+                <w:color w:val="000000"/>
+                <w:kern w:val="0"/>
+                <w:sz w:val="20"/>
+                <w:szCs w:val="20"/>
+              </w:rPr>
+              <w:t>)</w:t>
+            </w:r>
+          </w:p>
+          <w:p>
+            <w:pPr>
+              <w:rPr>
+                <w:rFonts w:hint="eastAsia"/>
+              </w:rPr>
+            </w:pPr>
+            <w:r>
+              <w:rPr>
+                <w:rFonts w:hint="eastAsia"/>
+              </w:rPr>
+              <w:t>程序根据输入的参数</w:t>
+            </w:r>
+            <w:r>
+              <w:rPr>
+                <w:rFonts w:hint="eastAsia"/>
+              </w:rPr>
+              <w:t>t</w:t>
+            </w:r>
+            <w:r>
+              <w:t xml:space="preserve">ype </w:t>
+            </w:r>
+            <w:r>
+              <w:rPr>
+                <w:rFonts w:hint="eastAsia"/>
+              </w:rPr>
+              <w:t>和</w:t>
+            </w:r>
+            <w:r>
+              <w:rPr>
+                <w:rFonts w:hint="eastAsia"/>
+              </w:rPr>
+              <w:t>token</w:t>
+            </w:r>
+            <w:r>
+              <w:rPr>
+                <w:rFonts w:hint="eastAsia"/>
+              </w:rPr>
+              <w:t>本身为其分配种别码和属性值，并调用</w:t>
+            </w:r>
+            <w:proofErr w:type="spellStart"/>
+            <w:r>
+              <w:t>outputToken</w:t>
+            </w:r>
+            <w:proofErr w:type="spellEnd"/>
+            <w:r>
+              <w:t>()</w:t>
+            </w:r>
+            <w:r>
+              <w:rPr>
+                <w:rFonts w:hint="eastAsia"/>
+              </w:rPr>
+              <w:t>方法和</w:t>
+            </w:r>
+            <w:proofErr w:type="spellStart"/>
+            <w:r>
+              <w:t>outputSymbol</w:t>
+            </w:r>
+            <w:proofErr w:type="spellEnd"/>
+            <w:r>
+              <w:t>()</w:t>
+            </w:r>
+            <w:r>
+              <w:rPr>
+                <w:rFonts w:hint="eastAsia"/>
+              </w:rPr>
+              <w:t>方法，输出</w:t>
+            </w:r>
+            <w:r>
+              <w:rPr>
+                <w:rFonts w:hint="eastAsia"/>
+              </w:rPr>
+              <w:t>token</w:t>
+            </w:r>
+            <w:r>
+              <w:rPr>
+                <w:rFonts w:hint="eastAsia"/>
+              </w:rPr>
+              <w:t>序列和符号表。</w:t>
             </w:r>
           </w:p>
           <w:p>
@@ -4695,6 +6084,41 @@
                 <w:rFonts w:hint="eastAsia"/>
               </w:rPr>
             </w:pPr>
+          </w:p>
+          <w:p>
+            <w:pPr>
+              <w:pStyle w:val="3"/>
+              <w:spacing w:after="156"/>
+            </w:pPr>
+            <w:r>
+              <w:rPr>
+                <w:rFonts w:hint="eastAsia"/>
+              </w:rPr>
+              <w:t>3</w:t>
+            </w:r>
+            <w:r>
+              <w:t>.2.3</w:t>
+            </w:r>
+            <w:r>
+              <w:rPr>
+                <w:rFonts w:hint="eastAsia"/>
+              </w:rPr>
+              <w:t>程序核心部分的程序流程图</w:t>
+            </w:r>
+          </w:p>
+          <w:p>
+            <w:r>
+              <w:rPr>
+                <w:rFonts w:hint="eastAsia"/>
+              </w:rPr>
+              <w:t>该流程图展示了词法分析核心部分的流程。</w:t>
+            </w:r>
+          </w:p>
+          <w:p>
+            <w:pPr>
+              <w:widowControl/>
+              <w:jc w:val="left"/>
+            </w:pPr>
             <w:r>
               <w:rPr>
                 <w:rFonts w:hint="eastAsia"/>
@@ -4702,7 +6126,7 @@
               </w:rPr>
               <w:lastRenderedPageBreak/>
               <w:drawing>
-                <wp:inline distT="0" distB="0" distL="0" distR="0" wp14:anchorId="00A81C6C" wp14:editId="5C30D73A">
+                <wp:inline distT="0" distB="0" distL="0" distR="0" wp14:anchorId="13F00A0A" wp14:editId="7ABDDE9F">
                   <wp:extent cx="5274310" cy="6833235"/>
                   <wp:effectExtent l="0" t="0" r="2540" b="5715"/>
                   <wp:docPr id="2" name="图片 2"/>
@@ -4717,7 +6141,7 @@
                           <pic:cNvPicPr/>
                         </pic:nvPicPr>
                         <pic:blipFill>
-                          <a:blip r:embed="rId9" cstate="print">
+                          <a:blip r:embed="rId16" cstate="print">
                             <a:extLst>
                               <a:ext uri="{28A0092B-C50C-407E-A947-70E740481C1C}">
                                 <a14:useLocalDpi xmlns:a14="http://schemas.microsoft.com/office/drawing/2010/main" val="0"/>
@@ -4746,89 +6170,32 @@
           </w:p>
           <w:p>
             <w:pPr>
-              <w:pStyle w:val="3"/>
-              <w:spacing w:after="156"/>
-              <w:rPr>
-                <w:rFonts w:hint="eastAsia"/>
-              </w:rPr>
-            </w:pPr>
-            <w:r>
-              <w:rPr>
-                <w:rFonts w:hint="eastAsia"/>
-              </w:rPr>
-              <w:t>3</w:t>
-            </w:r>
-            <w:r>
-              <w:t>.2.3</w:t>
-            </w:r>
-            <w:r>
-              <w:rPr>
-                <w:rFonts w:hint="eastAsia"/>
-              </w:rPr>
-              <w:t>程序核心部分的程序流程图</w:t>
-            </w:r>
-          </w:p>
-          <w:p>
-            <w:pPr>
               <w:widowControl/>
               <w:jc w:val="left"/>
-              <w:rPr>
-                <w:rFonts w:hint="eastAsia"/>
-              </w:rPr>
             </w:pPr>
           </w:p>
           <w:p>
             <w:pPr>
               <w:widowControl/>
               <w:jc w:val="left"/>
-              <w:rPr>
-                <w:rFonts w:hint="eastAsia"/>
-              </w:rPr>
             </w:pPr>
           </w:p>
           <w:p>
             <w:pPr>
               <w:widowControl/>
               <w:jc w:val="left"/>
-              <w:rPr>
-                <w:rFonts w:hint="eastAsia"/>
-              </w:rPr>
             </w:pPr>
           </w:p>
           <w:p>
             <w:pPr>
               <w:widowControl/>
               <w:jc w:val="left"/>
-              <w:rPr>
-                <w:rFonts w:hint="eastAsia"/>
-              </w:rPr>
             </w:pPr>
           </w:p>
           <w:p>
             <w:pPr>
               <w:widowControl/>
               <w:jc w:val="left"/>
-              <w:rPr>
-                <w:rFonts w:hint="eastAsia"/>
-              </w:rPr>
-            </w:pPr>
-          </w:p>
-          <w:p>
-            <w:pPr>
-              <w:widowControl/>
-              <w:jc w:val="left"/>
-              <w:rPr>
-                <w:rFonts w:hint="eastAsia"/>
-              </w:rPr>
-            </w:pPr>
-          </w:p>
-          <w:p>
-            <w:pPr>
-              <w:widowControl/>
-              <w:jc w:val="left"/>
-              <w:rPr>
-                <w:rFonts w:hint="eastAsia"/>
-              </w:rPr>
             </w:pPr>
           </w:p>
         </w:tc>
@@ -4836,7 +6203,7 @@
       <w:tr>
         <w:tc>
           <w:tcPr>
-            <w:tcW w:w="6225" w:type="dxa"/>
+            <w:tcW w:w="6023" w:type="dxa"/>
             <w:gridSpan w:val="9"/>
             <w:tcBorders>
               <w:top w:val="single" w:sz="12" w:space="0" w:color="auto"/>
@@ -4845,11 +6212,6 @@
             </w:tcBorders>
           </w:tcPr>
           <w:p>
-            <w:pPr>
-              <w:rPr>
-                <w:rFonts w:hint="eastAsia"/>
-              </w:rPr>
-            </w:pPr>
             <w:r>
               <w:rPr>
                 <w:rFonts w:hint="eastAsia"/>
@@ -4878,7 +6240,7 @@
         </w:tc>
         <w:tc>
           <w:tcPr>
-            <w:tcW w:w="1080" w:type="dxa"/>
+            <w:tcW w:w="1087" w:type="dxa"/>
             <w:gridSpan w:val="3"/>
             <w:tcBorders>
               <w:top w:val="single" w:sz="12" w:space="0" w:color="auto"/>
@@ -4887,11 +6249,6 @@
             </w:tcBorders>
           </w:tcPr>
           <w:p>
-            <w:pPr>
-              <w:rPr>
-                <w:rFonts w:hint="eastAsia"/>
-              </w:rPr>
-            </w:pPr>
             <w:r>
               <w:rPr>
                 <w:rFonts w:hint="eastAsia"/>
@@ -4902,20 +6259,14 @@
         </w:tc>
         <w:tc>
           <w:tcPr>
-            <w:tcW w:w="1217" w:type="dxa"/>
+            <w:tcW w:w="1166" w:type="dxa"/>
             <w:tcBorders>
               <w:top w:val="single" w:sz="12" w:space="0" w:color="auto"/>
               <w:left w:val="single" w:sz="4" w:space="0" w:color="auto"/>
               <w:right w:val="single" w:sz="12" w:space="0" w:color="auto"/>
             </w:tcBorders>
           </w:tcPr>
-          <w:p>
-            <w:pPr>
-              <w:rPr>
-                <w:rFonts w:hint="eastAsia"/>
-              </w:rPr>
-            </w:pPr>
-          </w:p>
+          <w:p/>
         </w:tc>
       </w:tr>
       <w:tr>
@@ -4924,7 +6275,7 @@
         </w:trPr>
         <w:tc>
           <w:tcPr>
-            <w:tcW w:w="8522" w:type="dxa"/>
+            <w:tcW w:w="8276" w:type="dxa"/>
             <w:gridSpan w:val="13"/>
             <w:tcBorders>
               <w:left w:val="single" w:sz="12" w:space="0" w:color="auto"/>
@@ -4933,15 +6284,11 @@
             </w:tcBorders>
           </w:tcPr>
           <w:p>
-            <w:pPr>
-              <w:rPr>
-                <w:rFonts w:hint="eastAsia"/>
-              </w:rPr>
-            </w:pPr>
-            <w:r>
-              <w:rPr>
-                <w:rFonts w:hint="eastAsia"/>
-              </w:rPr>
+            <w:r>
+              <w:rPr>
+                <w:rFonts w:hint="eastAsia"/>
+              </w:rPr>
+              <w:lastRenderedPageBreak/>
               <w:t>要求：对如下内容展开描述。</w:t>
             </w:r>
           </w:p>
@@ -4951,9 +6298,6 @@
                 <w:ilvl w:val="0"/>
                 <w:numId w:val="2"/>
               </w:numPr>
-              <w:rPr>
-                <w:rFonts w:hint="eastAsia"/>
-              </w:rPr>
             </w:pPr>
             <w:r>
               <w:rPr>
@@ -4968,9 +6312,6 @@
                 <w:ilvl w:val="0"/>
                 <w:numId w:val="2"/>
               </w:numPr>
-              <w:rPr>
-                <w:rFonts w:hint="eastAsia"/>
-              </w:rPr>
             </w:pPr>
             <w:r>
               <w:rPr>
@@ -4985,9 +6326,6 @@
                 <w:ilvl w:val="0"/>
                 <w:numId w:val="2"/>
               </w:numPr>
-              <w:rPr>
-                <w:rFonts w:hint="eastAsia"/>
-              </w:rPr>
             </w:pPr>
             <w:r>
               <w:rPr>
@@ -5002,9 +6340,6 @@
                 <w:ilvl w:val="0"/>
                 <w:numId w:val="2"/>
               </w:numPr>
-              <w:rPr>
-                <w:rFonts w:hint="eastAsia"/>
-              </w:rPr>
             </w:pPr>
             <w:r>
               <w:rPr>
@@ -5016,9 +6351,6 @@
           <w:p>
             <w:pPr>
               <w:ind w:firstLineChars="50" w:firstLine="105"/>
-              <w:rPr>
-                <w:rFonts w:hint="eastAsia"/>
-              </w:rPr>
             </w:pPr>
             <w:r>
               <w:rPr>
@@ -5031,17 +6363,11 @@
             <w:pPr>
               <w:widowControl/>
               <w:jc w:val="left"/>
-              <w:rPr>
-                <w:rFonts w:hint="eastAsia"/>
-              </w:rPr>
             </w:pPr>
           </w:p>
           <w:p>
             <w:pPr>
               <w:pStyle w:val="2"/>
-              <w:rPr>
-                <w:rFonts w:hint="eastAsia"/>
-              </w:rPr>
             </w:pPr>
             <w:r>
               <w:rPr>
@@ -5056,15 +6382,138 @@
               <w:rPr>
                 <w:rFonts w:hint="eastAsia"/>
               </w:rPr>
-              <w:t>系统实现过程中遇到的问题；</w:t>
-            </w:r>
+              <w:t>系统实现过程中遇到的问题</w:t>
+            </w:r>
+          </w:p>
+          <w:p>
+            <w:pPr>
+              <w:pStyle w:val="a7"/>
+              <w:numPr>
+                <w:ilvl w:val="0"/>
+                <w:numId w:val="7"/>
+              </w:numPr>
+              <w:ind w:firstLineChars="0"/>
+            </w:pPr>
+            <w:r>
+              <w:rPr>
+                <w:rFonts w:hint="eastAsia"/>
+              </w:rPr>
+              <w:t>实现</w:t>
+            </w:r>
+            <w:proofErr w:type="spellStart"/>
+            <w:r>
+              <w:rPr>
+                <w:rFonts w:hint="eastAsia"/>
+              </w:rPr>
+              <w:t>dfa</w:t>
+            </w:r>
+            <w:proofErr w:type="spellEnd"/>
+            <w:r>
+              <w:rPr>
+                <w:rFonts w:hint="eastAsia"/>
+              </w:rPr>
+              <w:t>时候没有依靠状态转移矩阵，而是单纯地使用</w:t>
+            </w:r>
+            <w:r>
+              <w:rPr>
+                <w:rFonts w:hint="eastAsia"/>
+              </w:rPr>
+              <w:t>i</w:t>
+            </w:r>
+            <w:r>
+              <w:t>f-else</w:t>
+            </w:r>
+            <w:r>
+              <w:rPr>
+                <w:rFonts w:hint="eastAsia"/>
+              </w:rPr>
+              <w:t>和</w:t>
+            </w:r>
+            <w:r>
+              <w:rPr>
+                <w:rFonts w:hint="eastAsia"/>
+              </w:rPr>
+              <w:t>s</w:t>
+            </w:r>
+            <w:r>
+              <w:t>witch</w:t>
+            </w:r>
+            <w:r>
+              <w:rPr>
+                <w:rFonts w:hint="eastAsia"/>
+              </w:rPr>
+              <w:t>语句进行判别，导致逻辑很容易出现错误。</w:t>
+            </w:r>
+          </w:p>
+          <w:p>
+            <w:pPr>
+              <w:pStyle w:val="a7"/>
+              <w:numPr>
+                <w:ilvl w:val="0"/>
+                <w:numId w:val="7"/>
+              </w:numPr>
+              <w:ind w:firstLineChars="0"/>
+            </w:pPr>
+            <w:r>
+              <w:rPr>
+                <w:rFonts w:hint="eastAsia"/>
+              </w:rPr>
+              <w:t>对于</w:t>
+            </w:r>
+            <w:proofErr w:type="spellStart"/>
+            <w:r>
+              <w:rPr>
+                <w:rFonts w:hint="eastAsia"/>
+              </w:rPr>
+              <w:t>gui</w:t>
+            </w:r>
+            <w:proofErr w:type="spellEnd"/>
+            <w:r>
+              <w:rPr>
+                <w:rFonts w:hint="eastAsia"/>
+              </w:rPr>
+              <w:t>的构建有些生疏</w:t>
+            </w:r>
+          </w:p>
+          <w:p>
+            <w:pPr>
+              <w:pStyle w:val="a7"/>
+              <w:numPr>
+                <w:ilvl w:val="0"/>
+                <w:numId w:val="7"/>
+              </w:numPr>
+              <w:ind w:firstLineChars="0"/>
+              <w:rPr>
+                <w:rFonts w:hint="eastAsia"/>
+              </w:rPr>
+            </w:pPr>
+            <w:r>
+              <w:rPr>
+                <w:rFonts w:hint="eastAsia"/>
+              </w:rPr>
+              <w:t>一些细节的处理不知道应该如何实现才更接近一个高级语言编译器的正确做法。比如对于一个未封闭的注释符号“</w:t>
+            </w:r>
+            <w:r>
+              <w:rPr>
+                <w:rFonts w:hint="eastAsia"/>
+              </w:rPr>
+              <w:t>/</w:t>
+            </w:r>
+            <w:r>
+              <w:t>*</w:t>
+            </w:r>
+            <w:r>
+              <w:rPr>
+                <w:rFonts w:hint="eastAsia"/>
+              </w:rPr>
+              <w:t>”，应该判定其一直到文本末尾皆为注释，还是应该报错（本次实验选择报错）。</w:t>
+            </w:r>
+            <w:bookmarkStart w:id="0" w:name="_GoBack"/>
+            <w:bookmarkEnd w:id="0"/>
           </w:p>
           <w:p>
             <w:pPr>
               <w:pStyle w:val="2"/>
-              <w:rPr>
-                <w:rFonts w:hint="eastAsia"/>
-              </w:rPr>
             </w:pPr>
             <w:r>
               <w:t xml:space="preserve">4.2 </w:t>
@@ -5073,15 +6522,34 @@
               <w:rPr>
                 <w:rFonts w:hint="eastAsia"/>
               </w:rPr>
-              <w:t>针对某测试程序输出其词法分析结果；</w:t>
+              <w:t>针对某测试程序输出其词法分析结果</w:t>
+            </w:r>
+          </w:p>
+          <w:p>
+            <w:r>
+              <w:rPr>
+                <w:rFonts w:hint="eastAsia"/>
+              </w:rPr>
+              <w:t>测试用例：</w:t>
+            </w:r>
+          </w:p>
+          <w:p/>
+          <w:p>
+            <w:pPr>
+              <w:rPr>
+                <w:rFonts w:hint="eastAsia"/>
+              </w:rPr>
+            </w:pPr>
+            <w:r>
+              <w:rPr>
+                <w:rFonts w:hint="eastAsia"/>
+              </w:rPr>
+              <w:t>分析结果：</w:t>
             </w:r>
           </w:p>
           <w:p>
             <w:pPr>
               <w:pStyle w:val="2"/>
-              <w:rPr>
-                <w:rFonts w:hint="eastAsia"/>
-              </w:rPr>
             </w:pPr>
             <w:r>
               <w:t xml:space="preserve">4.3 </w:t>
@@ -5090,15 +6558,19 @@
               <w:rPr>
                 <w:rFonts w:hint="eastAsia"/>
               </w:rPr>
-              <w:t>输出针对此测试程序对应的词法错误报告；</w:t>
-            </w:r>
+              <w:t>输出针对此测试程序对应的词法错误报告</w:t>
+            </w:r>
+          </w:p>
+          <w:p>
+            <w:pPr>
+              <w:rPr>
+                <w:rFonts w:hint="eastAsia"/>
+              </w:rPr>
+            </w:pPr>
           </w:p>
           <w:p>
             <w:pPr>
               <w:pStyle w:val="2"/>
-              <w:rPr>
-                <w:rFonts w:hint="eastAsia"/>
-              </w:rPr>
             </w:pPr>
             <w:r>
               <w:t xml:space="preserve">4.4 </w:t>
@@ -5107,97 +6579,64 @@
               <w:rPr>
                 <w:rFonts w:hint="eastAsia"/>
               </w:rPr>
-              <w:t>对实验结果进行分析。</w:t>
+              <w:t>对实验结果进行分析</w:t>
             </w:r>
           </w:p>
           <w:p>
             <w:pPr>
               <w:widowControl/>
               <w:jc w:val="left"/>
-              <w:rPr>
-                <w:rFonts w:hint="eastAsia"/>
-              </w:rPr>
             </w:pPr>
           </w:p>
           <w:p>
             <w:pPr>
               <w:widowControl/>
               <w:jc w:val="left"/>
-              <w:rPr>
-                <w:rFonts w:hint="eastAsia"/>
-              </w:rPr>
             </w:pPr>
           </w:p>
           <w:p>
             <w:pPr>
               <w:widowControl/>
               <w:jc w:val="left"/>
-              <w:rPr>
-                <w:rFonts w:hint="eastAsia"/>
-              </w:rPr>
             </w:pPr>
           </w:p>
           <w:p>
             <w:pPr>
               <w:widowControl/>
               <w:jc w:val="left"/>
-              <w:rPr>
-                <w:rFonts w:hint="eastAsia"/>
-              </w:rPr>
             </w:pPr>
           </w:p>
           <w:p>
             <w:pPr>
               <w:widowControl/>
               <w:jc w:val="left"/>
-              <w:rPr>
-                <w:rFonts w:hint="eastAsia"/>
-              </w:rPr>
             </w:pPr>
           </w:p>
           <w:p>
             <w:pPr>
               <w:widowControl/>
               <w:jc w:val="left"/>
-              <w:rPr>
-                <w:rFonts w:hint="eastAsia"/>
-              </w:rPr>
             </w:pPr>
           </w:p>
           <w:p>
             <w:pPr>
               <w:widowControl/>
               <w:jc w:val="left"/>
-              <w:rPr>
-                <w:rFonts w:hint="eastAsia"/>
-              </w:rPr>
             </w:pPr>
           </w:p>
           <w:p>
             <w:pPr>
               <w:widowControl/>
               <w:jc w:val="left"/>
-              <w:rPr>
-                <w:rFonts w:hint="eastAsia"/>
-              </w:rPr>
             </w:pPr>
           </w:p>
           <w:p>
             <w:pPr>
               <w:widowControl/>
               <w:jc w:val="left"/>
-              <w:rPr>
-                <w:rFonts w:hint="eastAsia"/>
-              </w:rPr>
-            </w:pPr>
-          </w:p>
-          <w:p>
-            <w:pPr>
-              <w:rPr>
-                <w:rFonts w:hint="eastAsia"/>
-              </w:rPr>
-            </w:pPr>
-          </w:p>
+            </w:pPr>
+          </w:p>
+          <w:p/>
         </w:tc>
       </w:tr>
       <w:tr>
@@ -5206,7 +6645,7 @@
         </w:trPr>
         <w:tc>
           <w:tcPr>
-            <w:tcW w:w="8522" w:type="dxa"/>
+            <w:tcW w:w="8276" w:type="dxa"/>
             <w:gridSpan w:val="13"/>
             <w:tcBorders>
               <w:top w:val="single" w:sz="12" w:space="0" w:color="auto"/>
@@ -5216,11 +6655,6 @@
             </w:tcBorders>
           </w:tcPr>
           <w:p>
-            <w:pPr>
-              <w:rPr>
-                <w:rFonts w:hint="eastAsia"/>
-              </w:rPr>
-            </w:pPr>
             <w:r>
               <w:rPr>
                 <w:rFonts w:hint="eastAsia"/>
@@ -5228,34 +6662,13 @@
               <w:t>指导教师评语：</w:t>
             </w:r>
           </w:p>
-          <w:p>
-            <w:pPr>
-              <w:rPr>
-                <w:rFonts w:hint="eastAsia"/>
-              </w:rPr>
-            </w:pPr>
-          </w:p>
-          <w:p>
-            <w:pPr>
-              <w:rPr>
-                <w:rFonts w:hint="eastAsia"/>
-              </w:rPr>
-            </w:pPr>
-          </w:p>
-          <w:p>
-            <w:pPr>
-              <w:rPr>
-                <w:rFonts w:hint="eastAsia"/>
-              </w:rPr>
-            </w:pPr>
-          </w:p>
+          <w:p/>
+          <w:p/>
+          <w:p/>
           <w:p>
             <w:pPr>
               <w:wordWrap w:val="0"/>
               <w:jc w:val="right"/>
-              <w:rPr>
-                <w:rFonts w:hint="eastAsia"/>
-              </w:rPr>
             </w:pPr>
             <w:r>
               <w:rPr>
@@ -5280,7 +6693,6 @@
         </w:rPr>
       </w:pPr>
     </w:p>
-    <w:p/>
     <w:sectPr>
       <w:pgSz w:w="11906" w:h="16838"/>
       <w:pgMar w:top="1440" w:right="1800" w:bottom="1440" w:left="1800" w:header="851" w:footer="992" w:gutter="0"/>
@@ -5334,7 +6746,7 @@
   <w:abstractNum w:abstractNumId="0" w15:restartNumberingAfterBreak="0">
     <w:nsid w:val="04945F2A"/>
     <w:multiLevelType w:val="hybridMultilevel"/>
-    <w:tmpl w:val="17544590"/>
+    <w:tmpl w:val="FF7CEC42"/>
     <w:lvl w:ilvl="0" w:tplc="0409000F">
       <w:start w:val="1"/>
       <w:numFmt w:val="decimal"/>
@@ -5650,6 +7062,95 @@
     </w:lvl>
   </w:abstractNum>
   <w:abstractNum w:abstractNumId="3" w15:restartNumberingAfterBreak="0">
+    <w:nsid w:val="3438039D"/>
+    <w:multiLevelType w:val="hybridMultilevel"/>
+    <w:tmpl w:val="6F741960"/>
+    <w:lvl w:ilvl="0" w:tplc="6E507210">
+      <w:start w:val="1"/>
+      <w:numFmt w:val="decimal"/>
+      <w:lvlText w:val="%1."/>
+      <w:lvlJc w:val="left"/>
+      <w:pPr>
+        <w:ind w:left="360" w:hanging="360"/>
+      </w:pPr>
+      <w:rPr>
+        <w:rFonts w:hint="default"/>
+      </w:rPr>
+    </w:lvl>
+    <w:lvl w:ilvl="1" w:tplc="04090019" w:tentative="1">
+      <w:start w:val="1"/>
+      <w:numFmt w:val="lowerLetter"/>
+      <w:lvlText w:val="%2)"/>
+      <w:lvlJc w:val="left"/>
+      <w:pPr>
+        <w:ind w:left="840" w:hanging="420"/>
+      </w:pPr>
+    </w:lvl>
+    <w:lvl w:ilvl="2" w:tplc="0409001B" w:tentative="1">
+      <w:start w:val="1"/>
+      <w:numFmt w:val="lowerRoman"/>
+      <w:lvlText w:val="%3."/>
+      <w:lvlJc w:val="right"/>
+      <w:pPr>
+        <w:ind w:left="1260" w:hanging="420"/>
+      </w:pPr>
+    </w:lvl>
+    <w:lvl w:ilvl="3" w:tplc="0409000F" w:tentative="1">
+      <w:start w:val="1"/>
+      <w:numFmt w:val="decimal"/>
+      <w:lvlText w:val="%4."/>
+      <w:lvlJc w:val="left"/>
+      <w:pPr>
+        <w:ind w:left="1680" w:hanging="420"/>
+      </w:pPr>
+    </w:lvl>
+    <w:lvl w:ilvl="4" w:tplc="04090019" w:tentative="1">
+      <w:start w:val="1"/>
+      <w:numFmt w:val="lowerLetter"/>
+      <w:lvlText w:val="%5)"/>
+      <w:lvlJc w:val="left"/>
+      <w:pPr>
+        <w:ind w:left="2100" w:hanging="420"/>
+      </w:pPr>
+    </w:lvl>
+    <w:lvl w:ilvl="5" w:tplc="0409001B" w:tentative="1">
+      <w:start w:val="1"/>
+      <w:numFmt w:val="lowerRoman"/>
+      <w:lvlText w:val="%6."/>
+      <w:lvlJc w:val="right"/>
+      <w:pPr>
+        <w:ind w:left="2520" w:hanging="420"/>
+      </w:pPr>
+    </w:lvl>
+    <w:lvl w:ilvl="6" w:tplc="0409000F" w:tentative="1">
+      <w:start w:val="1"/>
+      <w:numFmt w:val="decimal"/>
+      <w:lvlText w:val="%7."/>
+      <w:lvlJc w:val="left"/>
+      <w:pPr>
+        <w:ind w:left="2940" w:hanging="420"/>
+      </w:pPr>
+    </w:lvl>
+    <w:lvl w:ilvl="7" w:tplc="04090019" w:tentative="1">
+      <w:start w:val="1"/>
+      <w:numFmt w:val="lowerLetter"/>
+      <w:lvlText w:val="%8)"/>
+      <w:lvlJc w:val="left"/>
+      <w:pPr>
+        <w:ind w:left="3360" w:hanging="420"/>
+      </w:pPr>
+    </w:lvl>
+    <w:lvl w:ilvl="8" w:tplc="0409001B" w:tentative="1">
+      <w:start w:val="1"/>
+      <w:numFmt w:val="lowerRoman"/>
+      <w:lvlText w:val="%9."/>
+      <w:lvlJc w:val="right"/>
+      <w:pPr>
+        <w:ind w:left="3780" w:hanging="420"/>
+      </w:pPr>
+    </w:lvl>
+  </w:abstractNum>
+  <w:abstractNum w:abstractNumId="4" w15:restartNumberingAfterBreak="0">
     <w:nsid w:val="4AC652B0"/>
     <w:multiLevelType w:val="hybridMultilevel"/>
     <w:tmpl w:val="CEC0141C"/>
@@ -5762,7 +7263,93 @@
       </w:rPr>
     </w:lvl>
   </w:abstractNum>
-  <w:abstractNum w:abstractNumId="4" w15:restartNumberingAfterBreak="0">
+  <w:abstractNum w:abstractNumId="5" w15:restartNumberingAfterBreak="0">
+    <w:nsid w:val="6FB7101F"/>
+    <w:multiLevelType w:val="hybridMultilevel"/>
+    <w:tmpl w:val="5174321E"/>
+    <w:lvl w:ilvl="0" w:tplc="0409000F">
+      <w:start w:val="1"/>
+      <w:numFmt w:val="decimal"/>
+      <w:lvlText w:val="%1."/>
+      <w:lvlJc w:val="left"/>
+      <w:pPr>
+        <w:ind w:left="845" w:hanging="420"/>
+      </w:pPr>
+    </w:lvl>
+    <w:lvl w:ilvl="1" w:tplc="04090019" w:tentative="1">
+      <w:start w:val="1"/>
+      <w:numFmt w:val="lowerLetter"/>
+      <w:lvlText w:val="%2)"/>
+      <w:lvlJc w:val="left"/>
+      <w:pPr>
+        <w:ind w:left="1265" w:hanging="420"/>
+      </w:pPr>
+    </w:lvl>
+    <w:lvl w:ilvl="2" w:tplc="0409001B" w:tentative="1">
+      <w:start w:val="1"/>
+      <w:numFmt w:val="lowerRoman"/>
+      <w:lvlText w:val="%3."/>
+      <w:lvlJc w:val="right"/>
+      <w:pPr>
+        <w:ind w:left="1685" w:hanging="420"/>
+      </w:pPr>
+    </w:lvl>
+    <w:lvl w:ilvl="3" w:tplc="0409000F" w:tentative="1">
+      <w:start w:val="1"/>
+      <w:numFmt w:val="decimal"/>
+      <w:lvlText w:val="%4."/>
+      <w:lvlJc w:val="left"/>
+      <w:pPr>
+        <w:ind w:left="2105" w:hanging="420"/>
+      </w:pPr>
+    </w:lvl>
+    <w:lvl w:ilvl="4" w:tplc="04090019" w:tentative="1">
+      <w:start w:val="1"/>
+      <w:numFmt w:val="lowerLetter"/>
+      <w:lvlText w:val="%5)"/>
+      <w:lvlJc w:val="left"/>
+      <w:pPr>
+        <w:ind w:left="2525" w:hanging="420"/>
+      </w:pPr>
+    </w:lvl>
+    <w:lvl w:ilvl="5" w:tplc="0409001B" w:tentative="1">
+      <w:start w:val="1"/>
+      <w:numFmt w:val="lowerRoman"/>
+      <w:lvlText w:val="%6."/>
+      <w:lvlJc w:val="right"/>
+      <w:pPr>
+        <w:ind w:left="2945" w:hanging="420"/>
+      </w:pPr>
+    </w:lvl>
+    <w:lvl w:ilvl="6" w:tplc="0409000F" w:tentative="1">
+      <w:start w:val="1"/>
+      <w:numFmt w:val="decimal"/>
+      <w:lvlText w:val="%7."/>
+      <w:lvlJc w:val="left"/>
+      <w:pPr>
+        <w:ind w:left="3365" w:hanging="420"/>
+      </w:pPr>
+    </w:lvl>
+    <w:lvl w:ilvl="7" w:tplc="04090019" w:tentative="1">
+      <w:start w:val="1"/>
+      <w:numFmt w:val="lowerLetter"/>
+      <w:lvlText w:val="%8)"/>
+      <w:lvlJc w:val="left"/>
+      <w:pPr>
+        <w:ind w:left="3785" w:hanging="420"/>
+      </w:pPr>
+    </w:lvl>
+    <w:lvl w:ilvl="8" w:tplc="0409001B" w:tentative="1">
+      <w:start w:val="1"/>
+      <w:numFmt w:val="lowerRoman"/>
+      <w:lvlText w:val="%9."/>
+      <w:lvlJc w:val="right"/>
+      <w:pPr>
+        <w:ind w:left="4205" w:hanging="420"/>
+      </w:pPr>
+    </w:lvl>
+  </w:abstractNum>
+  <w:abstractNum w:abstractNumId="6" w15:restartNumberingAfterBreak="0">
     <w:nsid w:val="77F12C2D"/>
     <w:multiLevelType w:val="hybridMultilevel"/>
     <w:tmpl w:val="7FA8C90C"/>
@@ -5879,7 +7466,7 @@
     </w:lvl>
   </w:abstractNum>
   <w:num w:numId="1">
-    <w:abstractNumId w:val="4"/>
+    <w:abstractNumId w:val="6"/>
   </w:num>
   <w:num w:numId="2">
     <w:abstractNumId w:val="2"/>
@@ -5888,10 +7475,16 @@
     <w:abstractNumId w:val="1"/>
   </w:num>
   <w:num w:numId="4">
-    <w:abstractNumId w:val="3"/>
+    <w:abstractNumId w:val="4"/>
   </w:num>
   <w:num w:numId="5">
     <w:abstractNumId w:val="0"/>
+  </w:num>
+  <w:num w:numId="6">
+    <w:abstractNumId w:val="5"/>
+  </w:num>
+  <w:num w:numId="7">
+    <w:abstractNumId w:val="3"/>
   </w:num>
 </w:numbering>
 </file>
@@ -6016,6 +7609,7 @@
     <w:lsdException w:name="HTML Sample" w:semiHidden="1" w:unhideWhenUsed="1"/>
     <w:lsdException w:name="HTML Typewriter" w:semiHidden="1" w:unhideWhenUsed="1"/>
     <w:lsdException w:name="HTML Variable" w:semiHidden="1" w:unhideWhenUsed="1"/>
+    <w:lsdException w:name="Normal Table" w:semiHidden="1" w:unhideWhenUsed="1"/>
     <w:lsdException w:name="annotation subject" w:semiHidden="1" w:unhideWhenUsed="1"/>
     <w:lsdException w:name="No List" w:semiHidden="1" w:unhideWhenUsed="1"/>
     <w:lsdException w:name="Outline List 1" w:semiHidden="1" w:unhideWhenUsed="1"/>
@@ -6062,8 +7656,10 @@
     <w:lsdException w:name="Table Subtle 2" w:semiHidden="1" w:unhideWhenUsed="1"/>
     <w:lsdException w:name="Table Web 1" w:semiHidden="1" w:unhideWhenUsed="1"/>
     <w:lsdException w:name="Table Web 2" w:semiHidden="1" w:unhideWhenUsed="1"/>
+    <w:lsdException w:name="Table Web 3" w:semiHidden="1" w:unhideWhenUsed="1"/>
     <w:lsdException w:name="Balloon Text" w:semiHidden="1" w:unhideWhenUsed="1"/>
     <w:lsdException w:name="Table Grid" w:uiPriority="39"/>
+    <w:lsdException w:name="Table Theme" w:semiHidden="1" w:unhideWhenUsed="1"/>
     <w:lsdException w:name="Placeholder Text" w:semiHidden="1"/>
     <w:lsdException w:name="No Spacing" w:uiPriority="1" w:qFormat="1"/>
     <w:lsdException w:name="Light Shading" w:uiPriority="60"/>
@@ -6390,7 +7986,6 @@
   <w:style w:type="character" w:default="1" w:styleId="a0">
     <w:name w:val="Default Paragraph Font"/>
     <w:uiPriority w:val="1"/>
-    <w:semiHidden/>
     <w:unhideWhenUsed/>
   </w:style>
   <w:style w:type="table" w:default="1" w:styleId="a1">

</xml_diff>